<commit_message>
latest updates and folder changes
</commit_message>
<xml_diff>
--- a/docs/1_html.docx
+++ b/docs/1_html.docx
@@ -1,6 +1,6 @@
 
 <file path=word/document.xml><?xml version="1.0" encoding="utf-8"?>
-<w:document xmlns:wpc="http://schemas.microsoft.com/office/word/2010/wordprocessingCanvas" xmlns:cx="http://schemas.microsoft.com/office/drawing/2014/chartex" xmlns:cx1="http://schemas.microsoft.com/office/drawing/2015/9/8/chartex" xmlns:cx2="http://schemas.microsoft.com/office/drawing/2015/10/21/chartex" xmlns:cx3="http://schemas.microsoft.com/office/drawing/2016/5/9/chartex" xmlns:cx4="http://schemas.microsoft.com/office/drawing/2016/5/10/chartex" xmlns:cx5="http://schemas.microsoft.com/office/drawing/2016/5/11/chartex" xmlns:cx6="http://schemas.microsoft.com/office/drawing/2016/5/12/chartex" xmlns:cx7="http://schemas.microsoft.com/office/drawing/2016/5/13/chartex" xmlns:cx8="http://schemas.microsoft.com/office/drawing/2016/5/14/chartex" xmlns:mc="http://schemas.openxmlformats.org/markup-compatibility/2006" xmlns:aink="http://schemas.microsoft.com/office/drawing/2016/ink" xmlns:am3d="http://schemas.microsoft.com/office/drawing/2017/model3d" xmlns:o="urn:schemas-microsoft-com:office:office" xmlns:oel="http://schemas.microsoft.com/office/2019/extlst" xmlns:r="http://schemas.openxmlformats.org/officeDocument/2006/relationships" xmlns:m="http://schemas.openxmlformats.org/officeDocument/2006/math" xmlns:v="urn:schemas-microsoft-com:vml" xmlns:wp14="http://schemas.microsoft.com/office/word/2010/wordprocessingDrawing" xmlns:wp="http://schemas.openxmlformats.org/drawingml/2006/wordprocessingDrawing" xmlns:w10="urn:schemas-microsoft-com:office:word" xmlns:w="http://schemas.openxmlformats.org/wordprocessingml/2006/main" xmlns:w14="http://schemas.microsoft.com/office/word/2010/wordml" xmlns:w15="http://schemas.microsoft.com/office/word/2012/wordml" xmlns:w16cex="http://schemas.microsoft.com/office/word/2018/wordml/cex" xmlns:w16cid="http://schemas.microsoft.com/office/word/2016/wordml/cid" xmlns:w16="http://schemas.microsoft.com/office/word/2018/wordml" xmlns:w16sdtdh="http://schemas.microsoft.com/office/word/2020/wordml/sdtdatahash" xmlns:w16se="http://schemas.microsoft.com/office/word/2015/wordml/symex" xmlns:wpg="http://schemas.microsoft.com/office/word/2010/wordprocessingGroup" xmlns:wpi="http://schemas.microsoft.com/office/word/2010/wordprocessingInk" xmlns:wne="http://schemas.microsoft.com/office/word/2006/wordml" xmlns:wps="http://schemas.microsoft.com/office/word/2010/wordprocessingShape" mc:Ignorable="w14 w15 w16se w16cid w16 w16cex w16sdtdh wp14">
+<w:document xmlns:wpc="http://schemas.microsoft.com/office/word/2010/wordprocessingCanvas" xmlns:mc="http://schemas.openxmlformats.org/markup-compatibility/2006" xmlns:o="urn:schemas-microsoft-com:office:office" xmlns:r="http://schemas.openxmlformats.org/officeDocument/2006/relationships" xmlns:m="http://schemas.openxmlformats.org/officeDocument/2006/math" xmlns:v="urn:schemas-microsoft-com:vml" xmlns:wp14="http://schemas.microsoft.com/office/word/2010/wordprocessingDrawing" xmlns:wp="http://schemas.openxmlformats.org/drawingml/2006/wordprocessingDrawing" xmlns:w10="urn:schemas-microsoft-com:office:word" xmlns:w="http://schemas.openxmlformats.org/wordprocessingml/2006/main" xmlns:w14="http://schemas.microsoft.com/office/word/2010/wordml" xmlns:w15="http://schemas.microsoft.com/office/word/2012/wordml" xmlns:wpg="http://schemas.microsoft.com/office/word/2010/wordprocessingGroup" xmlns:wpi="http://schemas.microsoft.com/office/word/2010/wordprocessingInk" xmlns:wne="http://schemas.microsoft.com/office/word/2006/wordml" xmlns:wps="http://schemas.microsoft.com/office/word/2010/wordprocessingShape" mc:Ignorable="w14 w15 wp14">
   <w:body>
     <w:tbl>
       <w:tblPr>
@@ -256,25 +256,7 @@
           <w:rFonts w:ascii="var(--font-code)" w:eastAsiaTheme="minorHAnsi" w:hAnsi="var(--font-code)"/>
           <w:color w:val="1B1B1B"/>
         </w:rPr>
-        <w:t>&lt;</w:t>
-      </w:r>
-      <w:proofErr w:type="spellStart"/>
-      <w:r>
-        <w:rPr>
-          <w:rStyle w:val="HTMLCode"/>
-          <w:rFonts w:ascii="var(--font-code)" w:eastAsiaTheme="minorHAnsi" w:hAnsi="var(--font-code)"/>
-          <w:color w:val="1B1B1B"/>
-        </w:rPr>
-        <w:t>em</w:t>
-      </w:r>
-      <w:proofErr w:type="spellEnd"/>
-      <w:r>
-        <w:rPr>
-          <w:rStyle w:val="HTMLCode"/>
-          <w:rFonts w:ascii="var(--font-code)" w:eastAsiaTheme="minorHAnsi" w:hAnsi="var(--font-code)"/>
-          <w:color w:val="1B1B1B"/>
-        </w:rPr>
-        <w:t>&gt;</w:t>
+        <w:t>&lt;em&gt;</w:t>
       </w:r>
       <w:r>
         <w:rPr>
@@ -1286,6 +1268,7 @@
       <w:r>
         <w:rPr>
           <w:noProof/>
+          <w:lang w:val="en-IN" w:eastAsia="en-IN"/>
         </w:rPr>
         <w:lastRenderedPageBreak/>
         <w:drawing>
@@ -3760,9 +3743,12 @@
         <w:t>="img_girl.jpg" style="</w:t>
       </w:r>
       <w:proofErr w:type="spellStart"/>
+      <w:r>
+        <w:t>width</w:t>
+      </w:r>
       <w:proofErr w:type="gramStart"/>
       <w:r>
-        <w:t>width:auto</w:t>
+        <w:t>:auto</w:t>
       </w:r>
       <w:proofErr w:type="spellEnd"/>
       <w:proofErr w:type="gramEnd"/>
@@ -3795,6 +3781,7 @@
         </w:rPr>
         <w:t>&lt;</w:t>
       </w:r>
+      <w:proofErr w:type="gramStart"/>
       <w:r>
         <w:rPr>
           <w:rStyle w:val="tagnamecolor"/>
@@ -3805,6 +3792,7 @@
         </w:rPr>
         <w:t>picture</w:t>
       </w:r>
+      <w:proofErr w:type="gramEnd"/>
       <w:r>
         <w:rPr>
           <w:rStyle w:val="tagcolor"/>
@@ -4091,7 +4079,6 @@
         <w:t>="</w:t>
       </w:r>
       <w:proofErr w:type="spellStart"/>
-      <w:proofErr w:type="gramStart"/>
       <w:r>
         <w:rPr>
           <w:rStyle w:val="attributevaluecolor"/>
@@ -4103,7 +4090,6 @@
         <w:t>width:auto</w:t>
       </w:r>
       <w:proofErr w:type="spellEnd"/>
-      <w:proofErr w:type="gramEnd"/>
       <w:r>
         <w:rPr>
           <w:rStyle w:val="attributevaluecolor"/>
@@ -4223,9 +4209,18 @@
           <w:sz w:val="23"/>
           <w:szCs w:val="23"/>
         </w:rPr>
-        <w:t> </w:t>
-      </w:r>
-      <w:proofErr w:type="spellStart"/>
+        <w:t> rel</w:t>
+      </w:r>
+      <w:r>
+        <w:rPr>
+          <w:rStyle w:val="attributevaluecolor"/>
+          <w:rFonts w:ascii="Consolas" w:hAnsi="Consolas"/>
+          <w:color w:val="0000CD"/>
+          <w:sz w:val="23"/>
+          <w:szCs w:val="23"/>
+        </w:rPr>
+        <w:t>="icon"</w:t>
+      </w:r>
       <w:r>
         <w:rPr>
           <w:rStyle w:val="attributecolor"/>
@@ -4234,9 +4229,8 @@
           <w:sz w:val="23"/>
           <w:szCs w:val="23"/>
         </w:rPr>
-        <w:t>rel</w:t>
-      </w:r>
-      <w:proofErr w:type="spellEnd"/>
+        <w:t> type</w:t>
+      </w:r>
       <w:r>
         <w:rPr>
           <w:rStyle w:val="attributevaluecolor"/>
@@ -4245,7 +4239,7 @@
           <w:sz w:val="23"/>
           <w:szCs w:val="23"/>
         </w:rPr>
-        <w:t>="icon"</w:t>
+        <w:t>="image/x-icon"</w:t>
       </w:r>
       <w:r>
         <w:rPr>
@@ -4255,40 +4249,8 @@
           <w:sz w:val="23"/>
           <w:szCs w:val="23"/>
         </w:rPr>
-        <w:t> type</w:t>
-      </w:r>
-      <w:r>
-        <w:rPr>
-          <w:rStyle w:val="attributevaluecolor"/>
-          <w:rFonts w:ascii="Consolas" w:hAnsi="Consolas"/>
-          <w:color w:val="0000CD"/>
-          <w:sz w:val="23"/>
-          <w:szCs w:val="23"/>
-        </w:rPr>
-        <w:t>="image/x-icon"</w:t>
-      </w:r>
-      <w:r>
-        <w:rPr>
-          <w:rStyle w:val="attributecolor"/>
-          <w:rFonts w:ascii="Consolas" w:hAnsi="Consolas"/>
-          <w:color w:val="FF0000"/>
-          <w:sz w:val="23"/>
-          <w:szCs w:val="23"/>
-        </w:rPr>
-        <w:t> </w:t>
-      </w:r>
-      <w:proofErr w:type="spellStart"/>
-      <w:r>
-        <w:rPr>
-          <w:rStyle w:val="attributecolor"/>
-          <w:rFonts w:ascii="Consolas" w:hAnsi="Consolas"/>
-          <w:color w:val="FF0000"/>
-          <w:sz w:val="23"/>
-          <w:szCs w:val="23"/>
-        </w:rPr>
-        <w:t>href</w:t>
-      </w:r>
-      <w:proofErr w:type="spellEnd"/>
+        <w:t> href</w:t>
+      </w:r>
       <w:r>
         <w:rPr>
           <w:rStyle w:val="attributevaluecolor"/>
@@ -4743,6 +4705,7 @@
       <w:r>
         <w:rPr>
           <w:noProof/>
+          <w:lang w:val="en-IN" w:eastAsia="en-IN"/>
         </w:rPr>
         <w:drawing>
           <wp:inline distT="0" distB="0" distL="0" distR="0" wp14:anchorId="3AA00D2A" wp14:editId="70CCF086">
@@ -4828,6 +4791,7 @@
       <w:r>
         <w:rPr>
           <w:noProof/>
+          <w:lang w:val="en-IN" w:eastAsia="en-IN"/>
         </w:rPr>
         <w:lastRenderedPageBreak/>
         <w:drawing>
@@ -4869,15 +4833,15 @@
     </w:p>
     <w:p>
       <w:r>
-        <w:t>&lt;meta name</w:t>
+        <w:t>&lt;</w:t>
       </w:r>
       <w:proofErr w:type="gramStart"/>
       <w:r>
-        <w:t>=”viewport</w:t>
+        <w:t>meta</w:t>
       </w:r>
       <w:proofErr w:type="gramEnd"/>
       <w:r>
-        <w:t>” content=”wi</w:t>
+        <w:t xml:space="preserve"> name=”viewport” content=”wi</w:t>
       </w:r>
       <w:r>
         <w:t>d</w:t>
@@ -5840,6 +5804,7 @@
       <w:r>
         <w:rPr>
           <w:noProof/>
+          <w:lang w:val="en-IN" w:eastAsia="en-IN"/>
         </w:rPr>
         <w:drawing>
           <wp:inline distT="0" distB="0" distL="0" distR="0" wp14:anchorId="3D82F1B6" wp14:editId="69B35F0F">
@@ -7368,18 +7333,19 @@
           <w:sz w:val="23"/>
           <w:szCs w:val="23"/>
         </w:rPr>
-        <w:t> lang</w:t>
-      </w:r>
+        <w:t> </w:t>
+      </w:r>
+      <w:proofErr w:type="spellStart"/>
       <w:r>
         <w:rPr>
           <w:rFonts w:ascii="Consolas" w:eastAsia="Times New Roman" w:hAnsi="Consolas" w:cs="Times New Roman"/>
-          <w:color w:val="0000CD"/>
-          <w:sz w:val="23"/>
-          <w:szCs w:val="23"/>
-        </w:rPr>
-        <w:t>="</w:t>
-      </w:r>
-      <w:proofErr w:type="spellStart"/>
+          <w:color w:val="FF0000"/>
+          <w:sz w:val="23"/>
+          <w:szCs w:val="23"/>
+        </w:rPr>
+        <w:t>lang</w:t>
+      </w:r>
+      <w:proofErr w:type="spellEnd"/>
       <w:r>
         <w:rPr>
           <w:rFonts w:ascii="Consolas" w:eastAsia="Times New Roman" w:hAnsi="Consolas" w:cs="Times New Roman"/>
@@ -7387,17 +7353,7 @@
           <w:sz w:val="23"/>
           <w:szCs w:val="23"/>
         </w:rPr>
-        <w:t>en</w:t>
-      </w:r>
-      <w:proofErr w:type="spellEnd"/>
-      <w:r>
-        <w:rPr>
-          <w:rFonts w:ascii="Consolas" w:eastAsia="Times New Roman" w:hAnsi="Consolas" w:cs="Times New Roman"/>
-          <w:color w:val="0000CD"/>
-          <w:sz w:val="23"/>
-          <w:szCs w:val="23"/>
-        </w:rPr>
-        <w:t>-us"&gt;</w:t>
+        <w:t>="en-us"&gt;</w:t>
       </w:r>
       <w:r>
         <w:rPr>
@@ -7713,21 +7669,8 @@
           <w:sz w:val="23"/>
           <w:szCs w:val="23"/>
         </w:rPr>
-        <w:t>&amp;#</w:t>
-      </w:r>
-      <w:proofErr w:type="gramStart"/>
-      <w:r>
-        <w:rPr>
-          <w:rFonts w:ascii="Verdana" w:hAnsi="Verdana"/>
-          <w:b/>
-          <w:bCs/>
-          <w:color w:val="000000"/>
-          <w:sz w:val="23"/>
-          <w:szCs w:val="23"/>
-        </w:rPr>
-        <w:t>60;</w:t>
-      </w:r>
-      <w:proofErr w:type="gramEnd"/>
+        <w:t>&amp;#60;</w:t>
+      </w:r>
     </w:p>
     <w:p>
       <w:pPr>
@@ -7787,7 +7730,6 @@
         <w:t>&amp;</w:t>
       </w:r>
       <w:proofErr w:type="spellStart"/>
-      <w:proofErr w:type="gramStart"/>
       <w:r>
         <w:rPr>
           <w:rStyle w:val="Strong"/>
@@ -7809,7 +7751,6 @@
         </w:rPr>
         <w:t>;</w:t>
       </w:r>
-      <w:proofErr w:type="gramEnd"/>
     </w:p>
     <w:p>
       <w:pPr>
@@ -7976,27 +7917,7 @@
           <w:sz w:val="23"/>
           <w:szCs w:val="23"/>
         </w:rPr>
-        <w:t xml:space="preserve">UTF-8 covers almost </w:t>
-      </w:r>
-      <w:proofErr w:type="gramStart"/>
-      <w:r>
-        <w:rPr>
-          <w:rFonts w:ascii="Verdana" w:eastAsia="Times New Roman" w:hAnsi="Verdana" w:cs="Times New Roman"/>
-          <w:color w:val="000000"/>
-          <w:sz w:val="23"/>
-          <w:szCs w:val="23"/>
-        </w:rPr>
-        <w:t>all of</w:t>
-      </w:r>
-      <w:proofErr w:type="gramEnd"/>
-      <w:r>
-        <w:rPr>
-          <w:rFonts w:ascii="Verdana" w:eastAsia="Times New Roman" w:hAnsi="Verdana" w:cs="Times New Roman"/>
-          <w:color w:val="000000"/>
-          <w:sz w:val="23"/>
-          <w:szCs w:val="23"/>
-        </w:rPr>
-        <w:t xml:space="preserve"> the characters and symbols in the world.</w:t>
+        <w:t>UTF-8 covers almost all of the characters and symbols in the world.</w:t>
       </w:r>
     </w:p>
     <w:p>
@@ -8015,7 +7936,7 @@
       </w:pPr>
       <w:r>
         <w:pict w14:anchorId="535C1BB5">
-          <v:rect id="_x0000_i1027" style="width:0;height:0" o:hralign="center" o:hrstd="t" o:hrnoshade="t" o:hr="t" fillcolor="black" stroked="f"/>
+          <v:rect id="_x0000_i1025" style="width:0;height:0" o:hralign="center" o:hrstd="t" o:hrnoshade="t" o:hr="t" fillcolor="black" stroked="f"/>
         </w:pict>
       </w:r>
     </w:p>
@@ -8302,27 +8223,7 @@
           <w:sz w:val="23"/>
           <w:szCs w:val="23"/>
         </w:rPr>
-        <w:t>The HTML5 specification encourages web developers to use the UTF-</w:t>
-      </w:r>
-      <w:proofErr w:type="gramStart"/>
-      <w:r>
-        <w:rPr>
-          <w:rFonts w:ascii="Verdana" w:hAnsi="Verdana"/>
-          <w:color w:val="000000"/>
-          <w:sz w:val="23"/>
-          <w:szCs w:val="23"/>
-        </w:rPr>
-        <w:t>8 character</w:t>
-      </w:r>
-      <w:proofErr w:type="gramEnd"/>
-      <w:r>
-        <w:rPr>
-          <w:rFonts w:ascii="Verdana" w:hAnsi="Verdana"/>
-          <w:color w:val="000000"/>
-          <w:sz w:val="23"/>
-          <w:szCs w:val="23"/>
-        </w:rPr>
-        <w:t xml:space="preserve"> set, which covers almost all of the characters and symbols in the world!</w:t>
+        <w:t>The HTML5 specification encourages web developers to use the UTF-8 character set, which covers almost all of the characters and symbols in the world!</w:t>
       </w:r>
     </w:p>
     <w:p>
@@ -8768,6 +8669,30 @@
         </w:rPr>
         <w:t>The Most Important Differences from HTML</w:t>
       </w:r>
+      <w:r>
+        <w:rPr>
+          <w:rFonts w:ascii="Segoe UI" w:hAnsi="Segoe UI" w:cs="Segoe UI"/>
+          <w:b w:val="0"/>
+          <w:bCs w:val="0"/>
+          <w:color w:val="000000"/>
+          <w:sz w:val="48"/>
+          <w:szCs w:val="48"/>
+        </w:rPr>
+        <w:t xml:space="preserve"> for </w:t>
+      </w:r>
+      <w:proofErr w:type="spellStart"/>
+      <w:r>
+        <w:rPr>
+          <w:rFonts w:ascii="Segoe UI" w:hAnsi="Segoe UI" w:cs="Segoe UI"/>
+          <w:b w:val="0"/>
+          <w:bCs w:val="0"/>
+          <w:color w:val="000000"/>
+          <w:sz w:val="48"/>
+          <w:szCs w:val="48"/>
+        </w:rPr>
+        <w:t>xhtml</w:t>
+      </w:r>
+      <w:proofErr w:type="spellEnd"/>
     </w:p>
     <w:p>
       <w:pPr>
@@ -9135,6 +9060,7 @@
           <w:sz w:val="23"/>
           <w:szCs w:val="23"/>
         </w:rPr>
+        <w:lastRenderedPageBreak/>
         <w:t>Tip:</w:t>
       </w:r>
       <w:r>
@@ -9180,9 +9106,8 @@
           <w:sz w:val="24"/>
           <w:szCs w:val="24"/>
         </w:rPr>
-        <w:lastRenderedPageBreak/>
         <w:pict w14:anchorId="10049CF5">
-          <v:rect id="_x0000_i1029" style="width:0;height:0" o:hralign="center" o:hrstd="t" o:hrnoshade="t" o:hr="t" fillcolor="black" stroked="f"/>
+          <v:rect id="_x0000_i1026" style="width:0;height:0" o:hralign="center" o:hrstd="t" o:hrnoshade="t" o:hr="t" fillcolor="black" stroked="f"/>
         </w:pict>
       </w:r>
     </w:p>
@@ -9689,7 +9614,18 @@
                 <w:sz w:val="23"/>
                 <w:szCs w:val="23"/>
               </w:rPr>
-              <w:t>framename</w:t>
+              <w:t>F</w:t>
+            </w:r>
+            <w:r>
+              <w:rPr>
+                <w:rFonts w:ascii="Verdana" w:eastAsia="Times New Roman" w:hAnsi="Verdana" w:cs="Times New Roman"/>
+                <w:i/>
+                <w:iCs/>
+                <w:color w:val="000000"/>
+                <w:sz w:val="23"/>
+                <w:szCs w:val="23"/>
+              </w:rPr>
+              <w:t>ramename</w:t>
             </w:r>
             <w:proofErr w:type="spellEnd"/>
           </w:p>
@@ -9919,6 +9855,7 @@
           <w:sz w:val="23"/>
           <w:szCs w:val="23"/>
         </w:rPr>
+        <w:lastRenderedPageBreak/>
         <w:t>Useful for form submissions where a user wants to bookmark the result</w:t>
       </w:r>
     </w:p>
@@ -9967,7 +9904,6 @@
           <w:sz w:val="23"/>
           <w:szCs w:val="23"/>
         </w:rPr>
-        <w:lastRenderedPageBreak/>
         <w:t>Notes on POST:</w:t>
       </w:r>
     </w:p>
@@ -10018,27 +9954,7 @@
           <w:sz w:val="23"/>
           <w:szCs w:val="23"/>
         </w:rPr>
-        <w:t xml:space="preserve">POST has no size </w:t>
-      </w:r>
-      <w:proofErr w:type="gramStart"/>
-      <w:r>
-        <w:rPr>
-          <w:rFonts w:ascii="Verdana" w:eastAsia="Times New Roman" w:hAnsi="Verdana" w:cs="Times New Roman"/>
-          <w:color w:val="000000"/>
-          <w:sz w:val="23"/>
-          <w:szCs w:val="23"/>
-        </w:rPr>
-        <w:t>limitations, and</w:t>
-      </w:r>
-      <w:proofErr w:type="gramEnd"/>
-      <w:r>
-        <w:rPr>
-          <w:rFonts w:ascii="Verdana" w:eastAsia="Times New Roman" w:hAnsi="Verdana" w:cs="Times New Roman"/>
-          <w:color w:val="000000"/>
-          <w:sz w:val="23"/>
-          <w:szCs w:val="23"/>
-        </w:rPr>
-        <w:t xml:space="preserve"> can be used to send large amounts of data.</w:t>
+        <w:t>POST has no size limitations, and can be used to send large amounts of data.</w:t>
       </w:r>
     </w:p>
     <w:p>
@@ -11039,6 +10955,7 @@
       <w:r>
         <w:rPr>
           <w:noProof/>
+          <w:lang w:val="en-IN" w:eastAsia="en-IN"/>
         </w:rPr>
         <w:lastRenderedPageBreak/>
         <w:drawing>
@@ -11981,6 +11898,7 @@
       <w:r>
         <w:rPr>
           <w:noProof/>
+          <w:lang w:val="en-IN" w:eastAsia="en-IN"/>
         </w:rPr>
         <w:drawing>
           <wp:inline distT="0" distB="0" distL="0" distR="0" wp14:anchorId="7D8027B5" wp14:editId="114087DF">
@@ -13148,6 +13066,7 @@
         </w:rPr>
         <w:br/>
       </w:r>
+      <w:proofErr w:type="spellStart"/>
       <w:r>
         <w:rPr>
           <w:rStyle w:val="jskeywordcolor"/>
@@ -13159,6 +13078,7 @@
         </w:rPr>
         <w:t>var</w:t>
       </w:r>
+      <w:proofErr w:type="spellEnd"/>
       <w:r>
         <w:rPr>
           <w:rFonts w:ascii="Consolas" w:hAnsi="Consolas"/>
@@ -13170,7 +13090,6 @@
         <w:t xml:space="preserve"> c = </w:t>
       </w:r>
       <w:proofErr w:type="spellStart"/>
-      <w:proofErr w:type="gramStart"/>
       <w:r>
         <w:rPr>
           <w:rFonts w:ascii="Consolas" w:hAnsi="Consolas"/>
@@ -13193,7 +13112,6 @@
         <w:t>getElementById</w:t>
       </w:r>
       <w:proofErr w:type="spellEnd"/>
-      <w:proofErr w:type="gramEnd"/>
       <w:r>
         <w:rPr>
           <w:rFonts w:ascii="Consolas" w:hAnsi="Consolas"/>
@@ -13258,6 +13176,7 @@
         </w:rPr>
         <w:br/>
       </w:r>
+      <w:proofErr w:type="spellStart"/>
       <w:r>
         <w:rPr>
           <w:rStyle w:val="jskeywordcolor"/>
@@ -13269,6 +13188,7 @@
         </w:rPr>
         <w:t>var</w:t>
       </w:r>
+      <w:proofErr w:type="spellEnd"/>
       <w:r>
         <w:rPr>
           <w:rFonts w:ascii="Consolas" w:hAnsi="Consolas"/>
@@ -14843,6 +14763,7 @@
                 <w:szCs w:val="23"/>
               </w:rPr>
             </w:pPr>
+            <w:proofErr w:type="spellStart"/>
             <w:r>
               <w:rPr>
                 <w:rFonts w:ascii="Verdana" w:eastAsia="Times New Roman" w:hAnsi="Verdana" w:cs="Times New Roman"/>
@@ -14850,7 +14771,17 @@
                 <w:sz w:val="23"/>
                 <w:szCs w:val="23"/>
               </w:rPr>
-              <w:t xml:space="preserve">Theora </w:t>
+              <w:t>Theora</w:t>
+            </w:r>
+            <w:proofErr w:type="spellEnd"/>
+            <w:r>
+              <w:rPr>
+                <w:rFonts w:ascii="Verdana" w:eastAsia="Times New Roman" w:hAnsi="Verdana" w:cs="Times New Roman"/>
+                <w:color w:val="000000"/>
+                <w:sz w:val="23"/>
+                <w:szCs w:val="23"/>
+              </w:rPr>
+              <w:t xml:space="preserve"> </w:t>
             </w:r>
             <w:proofErr w:type="spellStart"/>
             <w:r>
@@ -14933,7 +14864,6 @@
                 <w:szCs w:val="23"/>
               </w:rPr>
             </w:pPr>
-            <w:proofErr w:type="gramStart"/>
             <w:r>
               <w:rPr>
                 <w:rFonts w:ascii="Verdana" w:eastAsia="Times New Roman" w:hAnsi="Verdana" w:cs="Times New Roman"/>
@@ -14954,7 +14884,6 @@
               <w:t>webm</w:t>
             </w:r>
             <w:proofErr w:type="spellEnd"/>
-            <w:proofErr w:type="gramEnd"/>
           </w:p>
         </w:tc>
         <w:tc>
@@ -15108,7 +15037,7 @@
                 <w:sz w:val="23"/>
                 <w:szCs w:val="23"/>
               </w:rPr>
-              <w:t xml:space="preserve">MP4. Developed by the Moving Pictures Expert Group. Commonly used in video cameras and TV hardware. Supported by all browsers </w:t>
+              <w:t>MP4. Developed by the Moving Pictures Expert Group. Commonly used in video cameras and TV hardware. Supported by all browsers and</w:t>
             </w:r>
             <w:proofErr w:type="gramStart"/>
             <w:r>
@@ -15118,7 +15047,7 @@
                 <w:sz w:val="23"/>
                 <w:szCs w:val="23"/>
               </w:rPr>
-              <w:t>and  recommended</w:t>
+              <w:t>  recommended</w:t>
             </w:r>
             <w:proofErr w:type="gramEnd"/>
             <w:r>
@@ -16098,16 +16027,7 @@
           <w:sz w:val="23"/>
           <w:szCs w:val="23"/>
         </w:rPr>
-        <w:t> element also defines an embedded object within an HTML document.</w:t>
-      </w:r>
-      <w:r>
-        <w:rPr>
-          <w:rFonts w:ascii="Verdana" w:hAnsi="Verdana"/>
-          <w:color w:val="000000"/>
-          <w:sz w:val="23"/>
-          <w:szCs w:val="23"/>
-        </w:rPr>
-        <w:t xml:space="preserve"> – only in html5</w:t>
+        <w:t> element also defines an embedded object within an HTML document. – only in html5</w:t>
       </w:r>
     </w:p>
     <w:p>
@@ -16492,6 +16412,39 @@
         </w:rPr>
         <w:t>geolocation</w:t>
       </w:r>
+      <w:r>
+        <w:rPr>
+          <w:rFonts w:ascii="Consolas" w:hAnsi="Consolas"/>
+          <w:color w:val="000000"/>
+          <w:sz w:val="23"/>
+          <w:szCs w:val="23"/>
+          <w:shd w:val="clear" w:color="auto" w:fill="FFFFFF"/>
+        </w:rPr>
+        <w:t>.</w:t>
+      </w:r>
+      <w:r>
+        <w:rPr>
+          <w:rStyle w:val="jspropertycolor"/>
+          <w:rFonts w:ascii="Consolas" w:hAnsi="Consolas"/>
+          <w:color w:val="000000"/>
+          <w:sz w:val="23"/>
+          <w:szCs w:val="23"/>
+          <w:shd w:val="clear" w:color="auto" w:fill="FFFFFF"/>
+        </w:rPr>
+        <w:t>getCurrentPosition</w:t>
+      </w:r>
+      <w:proofErr w:type="spellEnd"/>
+      <w:r>
+        <w:rPr>
+          <w:rFonts w:ascii="Consolas" w:hAnsi="Consolas"/>
+          <w:color w:val="000000"/>
+          <w:sz w:val="23"/>
+          <w:szCs w:val="23"/>
+          <w:shd w:val="clear" w:color="auto" w:fill="FFFFFF"/>
+        </w:rPr>
+        <w:t>(</w:t>
+      </w:r>
+      <w:proofErr w:type="spellStart"/>
       <w:proofErr w:type="gramEnd"/>
       <w:r>
         <w:rPr>
@@ -16501,50 +16454,17 @@
           <w:szCs w:val="23"/>
           <w:shd w:val="clear" w:color="auto" w:fill="FFFFFF"/>
         </w:rPr>
-        <w:t>.</w:t>
-      </w:r>
-      <w:r>
-        <w:rPr>
-          <w:rStyle w:val="jspropertycolor"/>
+        <w:t>showPosition</w:t>
+      </w:r>
+      <w:proofErr w:type="spellEnd"/>
+      <w:r>
+        <w:rPr>
           <w:rFonts w:ascii="Consolas" w:hAnsi="Consolas"/>
           <w:color w:val="000000"/>
           <w:sz w:val="23"/>
           <w:szCs w:val="23"/>
           <w:shd w:val="clear" w:color="auto" w:fill="FFFFFF"/>
         </w:rPr>
-        <w:t>getCurrentPosition</w:t>
-      </w:r>
-      <w:proofErr w:type="spellEnd"/>
-      <w:r>
-        <w:rPr>
-          <w:rFonts w:ascii="Consolas" w:hAnsi="Consolas"/>
-          <w:color w:val="000000"/>
-          <w:sz w:val="23"/>
-          <w:szCs w:val="23"/>
-          <w:shd w:val="clear" w:color="auto" w:fill="FFFFFF"/>
-        </w:rPr>
-        <w:t>(</w:t>
-      </w:r>
-      <w:proofErr w:type="spellStart"/>
-      <w:r>
-        <w:rPr>
-          <w:rFonts w:ascii="Consolas" w:hAnsi="Consolas"/>
-          <w:color w:val="000000"/>
-          <w:sz w:val="23"/>
-          <w:szCs w:val="23"/>
-          <w:shd w:val="clear" w:color="auto" w:fill="FFFFFF"/>
-        </w:rPr>
-        <w:t>showPosition</w:t>
-      </w:r>
-      <w:proofErr w:type="spellEnd"/>
-      <w:r>
-        <w:rPr>
-          <w:rFonts w:ascii="Consolas" w:hAnsi="Consolas"/>
-          <w:color w:val="000000"/>
-          <w:sz w:val="23"/>
-          <w:szCs w:val="23"/>
-          <w:shd w:val="clear" w:color="auto" w:fill="FFFFFF"/>
-        </w:rPr>
         <w:t>);</w:t>
       </w:r>
     </w:p>
@@ -16677,7 +16597,7 @@
           <w:sz w:val="23"/>
           <w:szCs w:val="23"/>
         </w:rPr>
-        <w:t xml:space="preserve">  width: </w:t>
+        <w:t xml:space="preserve">  </w:t>
       </w:r>
       <w:proofErr w:type="gramStart"/>
       <w:r>
@@ -16687,9 +16607,18 @@
           <w:sz w:val="23"/>
           <w:szCs w:val="23"/>
         </w:rPr>
-        <w:t>350px;</w:t>
+        <w:t>width</w:t>
       </w:r>
       <w:proofErr w:type="gramEnd"/>
+      <w:r>
+        <w:rPr>
+          <w:rFonts w:ascii="Verdana" w:hAnsi="Verdana"/>
+          <w:color w:val="000000"/>
+          <w:sz w:val="23"/>
+          <w:szCs w:val="23"/>
+        </w:rPr>
+        <w:t>: 350px;</w:t>
+      </w:r>
     </w:p>
     <w:p>
       <w:pPr>
@@ -16710,7 +16639,7 @@
           <w:sz w:val="23"/>
           <w:szCs w:val="23"/>
         </w:rPr>
-        <w:t xml:space="preserve">  height: </w:t>
+        <w:t xml:space="preserve">  </w:t>
       </w:r>
       <w:proofErr w:type="gramStart"/>
       <w:r>
@@ -16720,9 +16649,18 @@
           <w:sz w:val="23"/>
           <w:szCs w:val="23"/>
         </w:rPr>
-        <w:t>70px;</w:t>
+        <w:t>height</w:t>
       </w:r>
       <w:proofErr w:type="gramEnd"/>
+      <w:r>
+        <w:rPr>
+          <w:rFonts w:ascii="Verdana" w:hAnsi="Verdana"/>
+          <w:color w:val="000000"/>
+          <w:sz w:val="23"/>
+          <w:szCs w:val="23"/>
+        </w:rPr>
+        <w:t>: 70px;</w:t>
+      </w:r>
     </w:p>
     <w:p>
       <w:pPr>
@@ -16743,7 +16681,7 @@
           <w:sz w:val="23"/>
           <w:szCs w:val="23"/>
         </w:rPr>
-        <w:t xml:space="preserve">  padding: </w:t>
+        <w:t xml:space="preserve">  </w:t>
       </w:r>
       <w:proofErr w:type="gramStart"/>
       <w:r>
@@ -16753,9 +16691,18 @@
           <w:sz w:val="23"/>
           <w:szCs w:val="23"/>
         </w:rPr>
-        <w:t>10px;</w:t>
+        <w:t>padding</w:t>
       </w:r>
       <w:proofErr w:type="gramEnd"/>
+      <w:r>
+        <w:rPr>
+          <w:rFonts w:ascii="Verdana" w:hAnsi="Verdana"/>
+          <w:color w:val="000000"/>
+          <w:sz w:val="23"/>
+          <w:szCs w:val="23"/>
+        </w:rPr>
+        <w:t>: 10px;</w:t>
+      </w:r>
     </w:p>
     <w:p>
       <w:pPr>
@@ -16776,7 +16723,7 @@
           <w:sz w:val="23"/>
           <w:szCs w:val="23"/>
         </w:rPr>
-        <w:t xml:space="preserve">  border: 1px solid #</w:t>
+        <w:t xml:space="preserve">  </w:t>
       </w:r>
       <w:proofErr w:type="gramStart"/>
       <w:r>
@@ -16786,9 +16733,18 @@
           <w:sz w:val="23"/>
           <w:szCs w:val="23"/>
         </w:rPr>
-        <w:t>aaaaaa;</w:t>
+        <w:t>border</w:t>
       </w:r>
       <w:proofErr w:type="gramEnd"/>
+      <w:r>
+        <w:rPr>
+          <w:rFonts w:ascii="Verdana" w:hAnsi="Verdana"/>
+          <w:color w:val="000000"/>
+          <w:sz w:val="23"/>
+          <w:szCs w:val="23"/>
+        </w:rPr>
+        <w:t>: 1px solid #aaaaaa;</w:t>
+      </w:r>
     </w:p>
     <w:p>
       <w:pPr>
@@ -16951,6 +16907,15 @@
         <w:t>ev.preventDefault</w:t>
       </w:r>
       <w:proofErr w:type="spellEnd"/>
+      <w:r>
+        <w:rPr>
+          <w:rFonts w:ascii="Verdana" w:hAnsi="Verdana"/>
+          <w:color w:val="000000"/>
+          <w:sz w:val="23"/>
+          <w:szCs w:val="23"/>
+        </w:rPr>
+        <w:t>(</w:t>
+      </w:r>
       <w:proofErr w:type="gramEnd"/>
       <w:r>
         <w:rPr>
@@ -16959,7 +16924,7 @@
           <w:sz w:val="23"/>
           <w:szCs w:val="23"/>
         </w:rPr>
-        <w:t>();</w:t>
+        <w:t>);</w:t>
       </w:r>
     </w:p>
     <w:p>
@@ -17072,6 +17037,15 @@
         <w:t>ev.dataTransfer.setData</w:t>
       </w:r>
       <w:proofErr w:type="spellEnd"/>
+      <w:r>
+        <w:rPr>
+          <w:rFonts w:ascii="Verdana" w:hAnsi="Verdana"/>
+          <w:color w:val="000000"/>
+          <w:sz w:val="23"/>
+          <w:szCs w:val="23"/>
+        </w:rPr>
+        <w:t>(</w:t>
+      </w:r>
       <w:proofErr w:type="gramEnd"/>
       <w:r>
         <w:rPr>
@@ -17080,7 +17054,7 @@
           <w:sz w:val="23"/>
           <w:szCs w:val="23"/>
         </w:rPr>
-        <w:t>("text", ev.target.id);</w:t>
+        <w:t>"text", ev.target.id);</w:t>
       </w:r>
     </w:p>
     <w:p>
@@ -17193,6 +17167,15 @@
         <w:t>ev.preventDefault</w:t>
       </w:r>
       <w:proofErr w:type="spellEnd"/>
+      <w:r>
+        <w:rPr>
+          <w:rFonts w:ascii="Verdana" w:hAnsi="Verdana"/>
+          <w:color w:val="000000"/>
+          <w:sz w:val="23"/>
+          <w:szCs w:val="23"/>
+        </w:rPr>
+        <w:t>(</w:t>
+      </w:r>
       <w:proofErr w:type="gramEnd"/>
       <w:r>
         <w:rPr>
@@ -17201,7 +17184,7 @@
           <w:sz w:val="23"/>
           <w:szCs w:val="23"/>
         </w:rPr>
-        <w:t>();</w:t>
+        <w:t>);</w:t>
       </w:r>
     </w:p>
     <w:p>
@@ -17223,7 +17206,7 @@
           <w:sz w:val="23"/>
           <w:szCs w:val="23"/>
         </w:rPr>
-        <w:t xml:space="preserve">  var data = </w:t>
+        <w:t xml:space="preserve">  </w:t>
       </w:r>
       <w:proofErr w:type="spellStart"/>
       <w:proofErr w:type="gramStart"/>
@@ -17234,7 +17217,7 @@
           <w:sz w:val="23"/>
           <w:szCs w:val="23"/>
         </w:rPr>
-        <w:t>ev.dataTransfer.getData</w:t>
+        <w:t>var</w:t>
       </w:r>
       <w:proofErr w:type="spellEnd"/>
       <w:proofErr w:type="gramEnd"/>
@@ -17245,6 +17228,26 @@
           <w:sz w:val="23"/>
           <w:szCs w:val="23"/>
         </w:rPr>
+        <w:t xml:space="preserve"> data = </w:t>
+      </w:r>
+      <w:proofErr w:type="spellStart"/>
+      <w:r>
+        <w:rPr>
+          <w:rFonts w:ascii="Verdana" w:hAnsi="Verdana"/>
+          <w:color w:val="000000"/>
+          <w:sz w:val="23"/>
+          <w:szCs w:val="23"/>
+        </w:rPr>
+        <w:t>ev.dataTransfer.getData</w:t>
+      </w:r>
+      <w:proofErr w:type="spellEnd"/>
+      <w:r>
+        <w:rPr>
+          <w:rFonts w:ascii="Verdana" w:hAnsi="Verdana"/>
+          <w:color w:val="000000"/>
+          <w:sz w:val="23"/>
+          <w:szCs w:val="23"/>
+        </w:rPr>
         <w:t>("text");</w:t>
       </w:r>
     </w:p>
@@ -17278,8 +17281,19 @@
           <w:sz w:val="23"/>
           <w:szCs w:val="23"/>
         </w:rPr>
-        <w:t>ev.target</w:t>
-      </w:r>
+        <w:t>ev.target.appendChild</w:t>
+      </w:r>
+      <w:proofErr w:type="spellEnd"/>
+      <w:r>
+        <w:rPr>
+          <w:rFonts w:ascii="Verdana" w:hAnsi="Verdana"/>
+          <w:color w:val="000000"/>
+          <w:sz w:val="23"/>
+          <w:szCs w:val="23"/>
+        </w:rPr>
+        <w:t>(</w:t>
+      </w:r>
+      <w:proofErr w:type="spellStart"/>
       <w:proofErr w:type="gramEnd"/>
       <w:r>
         <w:rPr>
@@ -17288,7 +17302,7 @@
           <w:sz w:val="23"/>
           <w:szCs w:val="23"/>
         </w:rPr>
-        <w:t>.appendChild</w:t>
+        <w:t>document.getElementById</w:t>
       </w:r>
       <w:proofErr w:type="spellEnd"/>
       <w:r>
@@ -17298,7 +17312,165 @@
           <w:sz w:val="23"/>
           <w:szCs w:val="23"/>
         </w:rPr>
-        <w:t>(</w:t>
+        <w:t>(data));</w:t>
+      </w:r>
+    </w:p>
+    <w:p>
+      <w:pPr>
+        <w:pStyle w:val="NormalWeb"/>
+        <w:shd w:val="clear" w:color="auto" w:fill="FFFFFF"/>
+        <w:spacing w:before="288" w:after="288"/>
+        <w:rPr>
+          <w:rFonts w:ascii="Verdana" w:hAnsi="Verdana"/>
+          <w:color w:val="000000"/>
+          <w:sz w:val="23"/>
+          <w:szCs w:val="23"/>
+        </w:rPr>
+      </w:pPr>
+      <w:r>
+        <w:rPr>
+          <w:rFonts w:ascii="Verdana" w:hAnsi="Verdana"/>
+          <w:color w:val="000000"/>
+          <w:sz w:val="23"/>
+          <w:szCs w:val="23"/>
+        </w:rPr>
+        <w:t>}</w:t>
+      </w:r>
+    </w:p>
+    <w:p>
+      <w:pPr>
+        <w:pStyle w:val="NormalWeb"/>
+        <w:shd w:val="clear" w:color="auto" w:fill="FFFFFF"/>
+        <w:spacing w:before="288" w:after="288"/>
+        <w:rPr>
+          <w:rFonts w:ascii="Verdana" w:hAnsi="Verdana"/>
+          <w:color w:val="000000"/>
+          <w:sz w:val="23"/>
+          <w:szCs w:val="23"/>
+        </w:rPr>
+      </w:pPr>
+      <w:r>
+        <w:rPr>
+          <w:rFonts w:ascii="Verdana" w:hAnsi="Verdana"/>
+          <w:color w:val="000000"/>
+          <w:sz w:val="23"/>
+          <w:szCs w:val="23"/>
+        </w:rPr>
+        <w:t>&lt;/script&gt;</w:t>
+      </w:r>
+    </w:p>
+    <w:p>
+      <w:pPr>
+        <w:pStyle w:val="NormalWeb"/>
+        <w:shd w:val="clear" w:color="auto" w:fill="FFFFFF"/>
+        <w:spacing w:before="288" w:after="288"/>
+        <w:rPr>
+          <w:rFonts w:ascii="Verdana" w:hAnsi="Verdana"/>
+          <w:color w:val="000000"/>
+          <w:sz w:val="23"/>
+          <w:szCs w:val="23"/>
+        </w:rPr>
+      </w:pPr>
+      <w:r>
+        <w:rPr>
+          <w:rFonts w:ascii="Verdana" w:hAnsi="Verdana"/>
+          <w:color w:val="000000"/>
+          <w:sz w:val="23"/>
+          <w:szCs w:val="23"/>
+        </w:rPr>
+        <w:t>&lt;/head&gt;</w:t>
+      </w:r>
+    </w:p>
+    <w:p>
+      <w:pPr>
+        <w:pStyle w:val="NormalWeb"/>
+        <w:shd w:val="clear" w:color="auto" w:fill="FFFFFF"/>
+        <w:spacing w:before="288" w:after="288"/>
+        <w:rPr>
+          <w:rFonts w:ascii="Verdana" w:hAnsi="Verdana"/>
+          <w:color w:val="000000"/>
+          <w:sz w:val="23"/>
+          <w:szCs w:val="23"/>
+        </w:rPr>
+      </w:pPr>
+      <w:r>
+        <w:rPr>
+          <w:rFonts w:ascii="Verdana" w:hAnsi="Verdana"/>
+          <w:color w:val="000000"/>
+          <w:sz w:val="23"/>
+          <w:szCs w:val="23"/>
+        </w:rPr>
+        <w:t>&lt;body&gt;</w:t>
+      </w:r>
+    </w:p>
+    <w:p>
+      <w:pPr>
+        <w:pStyle w:val="NormalWeb"/>
+        <w:shd w:val="clear" w:color="auto" w:fill="FFFFFF"/>
+        <w:spacing w:before="288" w:after="288"/>
+        <w:rPr>
+          <w:rFonts w:ascii="Verdana" w:hAnsi="Verdana"/>
+          <w:color w:val="000000"/>
+          <w:sz w:val="23"/>
+          <w:szCs w:val="23"/>
+        </w:rPr>
+      </w:pPr>
+    </w:p>
+    <w:p>
+      <w:pPr>
+        <w:pStyle w:val="NormalWeb"/>
+        <w:shd w:val="clear" w:color="auto" w:fill="FFFFFF"/>
+        <w:spacing w:before="288" w:after="288"/>
+        <w:rPr>
+          <w:rFonts w:ascii="Verdana" w:hAnsi="Verdana"/>
+          <w:color w:val="000000"/>
+          <w:sz w:val="23"/>
+          <w:szCs w:val="23"/>
+        </w:rPr>
+      </w:pPr>
+      <w:r>
+        <w:rPr>
+          <w:rFonts w:ascii="Verdana" w:hAnsi="Verdana"/>
+          <w:color w:val="000000"/>
+          <w:sz w:val="23"/>
+          <w:szCs w:val="23"/>
+        </w:rPr>
+        <w:t>&lt;p&gt;Drag the W3Schools image into the rectangle:&lt;/p&gt;</w:t>
+      </w:r>
+    </w:p>
+    <w:p>
+      <w:pPr>
+        <w:pStyle w:val="NormalWeb"/>
+        <w:shd w:val="clear" w:color="auto" w:fill="FFFFFF"/>
+        <w:spacing w:before="288" w:after="288"/>
+        <w:rPr>
+          <w:rFonts w:ascii="Verdana" w:hAnsi="Verdana"/>
+          <w:color w:val="000000"/>
+          <w:sz w:val="23"/>
+          <w:szCs w:val="23"/>
+        </w:rPr>
+      </w:pPr>
+    </w:p>
+    <w:p>
+      <w:pPr>
+        <w:pStyle w:val="NormalWeb"/>
+        <w:shd w:val="clear" w:color="auto" w:fill="FFFFFF"/>
+        <w:spacing w:before="288" w:after="288"/>
+        <w:rPr>
+          <w:rFonts w:ascii="Verdana" w:hAnsi="Verdana"/>
+          <w:color w:val="000000"/>
+          <w:sz w:val="23"/>
+          <w:szCs w:val="23"/>
+        </w:rPr>
+      </w:pPr>
+      <w:r>
+        <w:rPr>
+          <w:rFonts w:ascii="Verdana" w:hAnsi="Verdana"/>
+          <w:color w:val="000000"/>
+          <w:sz w:val="23"/>
+          <w:szCs w:val="23"/>
+        </w:rPr>
+        <w:t xml:space="preserve">&lt;div id="div1" </w:t>
       </w:r>
       <w:proofErr w:type="spellStart"/>
       <w:r>
@@ -17308,7 +17480,7 @@
           <w:sz w:val="23"/>
           <w:szCs w:val="23"/>
         </w:rPr>
-        <w:t>document.getElementById</w:t>
+        <w:t>ondrop</w:t>
       </w:r>
       <w:proofErr w:type="spellEnd"/>
       <w:r>
@@ -17318,7 +17490,47 @@
           <w:sz w:val="23"/>
           <w:szCs w:val="23"/>
         </w:rPr>
-        <w:t>(data));</w:t>
+        <w:t xml:space="preserve">="drop(event)" </w:t>
+      </w:r>
+      <w:proofErr w:type="spellStart"/>
+      <w:r>
+        <w:rPr>
+          <w:rFonts w:ascii="Verdana" w:hAnsi="Verdana"/>
+          <w:color w:val="000000"/>
+          <w:sz w:val="23"/>
+          <w:szCs w:val="23"/>
+        </w:rPr>
+        <w:t>ondragover</w:t>
+      </w:r>
+      <w:proofErr w:type="spellEnd"/>
+      <w:r>
+        <w:rPr>
+          <w:rFonts w:ascii="Verdana" w:hAnsi="Verdana"/>
+          <w:color w:val="000000"/>
+          <w:sz w:val="23"/>
+          <w:szCs w:val="23"/>
+        </w:rPr>
+        <w:t>="</w:t>
+      </w:r>
+      <w:proofErr w:type="spellStart"/>
+      <w:r>
+        <w:rPr>
+          <w:rFonts w:ascii="Verdana" w:hAnsi="Verdana"/>
+          <w:color w:val="000000"/>
+          <w:sz w:val="23"/>
+          <w:szCs w:val="23"/>
+        </w:rPr>
+        <w:t>allowDrop</w:t>
+      </w:r>
+      <w:proofErr w:type="spellEnd"/>
+      <w:r>
+        <w:rPr>
+          <w:rFonts w:ascii="Verdana" w:hAnsi="Verdana"/>
+          <w:color w:val="000000"/>
+          <w:sz w:val="23"/>
+          <w:szCs w:val="23"/>
+        </w:rPr>
+        <w:t>(event)"&gt;&lt;/div&gt;</w:t>
       </w:r>
     </w:p>
     <w:p>
@@ -17340,7 +17552,27 @@
           <w:sz w:val="23"/>
           <w:szCs w:val="23"/>
         </w:rPr>
-        <w:t>}</w:t>
+        <w:t>&lt;</w:t>
+      </w:r>
+      <w:proofErr w:type="spellStart"/>
+      <w:r>
+        <w:rPr>
+          <w:rFonts w:ascii="Verdana" w:hAnsi="Verdana"/>
+          <w:color w:val="000000"/>
+          <w:sz w:val="23"/>
+          <w:szCs w:val="23"/>
+        </w:rPr>
+        <w:t>br</w:t>
+      </w:r>
+      <w:proofErr w:type="spellEnd"/>
+      <w:r>
+        <w:rPr>
+          <w:rFonts w:ascii="Verdana" w:hAnsi="Verdana"/>
+          <w:color w:val="000000"/>
+          <w:sz w:val="23"/>
+          <w:szCs w:val="23"/>
+        </w:rPr>
+        <w:t>&gt;</w:t>
       </w:r>
     </w:p>
     <w:p>
@@ -17362,7 +17594,87 @@
           <w:sz w:val="23"/>
           <w:szCs w:val="23"/>
         </w:rPr>
-        <w:t>&lt;/script&gt;</w:t>
+        <w:t>&lt;</w:t>
+      </w:r>
+      <w:proofErr w:type="spellStart"/>
+      <w:r>
+        <w:rPr>
+          <w:rFonts w:ascii="Verdana" w:hAnsi="Verdana"/>
+          <w:color w:val="000000"/>
+          <w:sz w:val="23"/>
+          <w:szCs w:val="23"/>
+        </w:rPr>
+        <w:t>img</w:t>
+      </w:r>
+      <w:proofErr w:type="spellEnd"/>
+      <w:r>
+        <w:rPr>
+          <w:rFonts w:ascii="Verdana" w:hAnsi="Verdana"/>
+          <w:color w:val="000000"/>
+          <w:sz w:val="23"/>
+          <w:szCs w:val="23"/>
+        </w:rPr>
+        <w:t xml:space="preserve"> id="drag1" </w:t>
+      </w:r>
+      <w:proofErr w:type="spellStart"/>
+      <w:r>
+        <w:rPr>
+          <w:rFonts w:ascii="Verdana" w:hAnsi="Verdana"/>
+          <w:color w:val="000000"/>
+          <w:sz w:val="23"/>
+          <w:szCs w:val="23"/>
+        </w:rPr>
+        <w:t>src</w:t>
+      </w:r>
+      <w:proofErr w:type="spellEnd"/>
+      <w:r>
+        <w:rPr>
+          <w:rFonts w:ascii="Verdana" w:hAnsi="Verdana"/>
+          <w:color w:val="000000"/>
+          <w:sz w:val="23"/>
+          <w:szCs w:val="23"/>
+        </w:rPr>
+        <w:t xml:space="preserve">="img_logo.gif" </w:t>
+      </w:r>
+      <w:proofErr w:type="spellStart"/>
+      <w:r>
+        <w:rPr>
+          <w:rFonts w:ascii="Verdana" w:hAnsi="Verdana"/>
+          <w:color w:val="000000"/>
+          <w:sz w:val="23"/>
+          <w:szCs w:val="23"/>
+        </w:rPr>
+        <w:t>draggable</w:t>
+      </w:r>
+      <w:proofErr w:type="spellEnd"/>
+      <w:r>
+        <w:rPr>
+          <w:rFonts w:ascii="Verdana" w:hAnsi="Verdana"/>
+          <w:color w:val="000000"/>
+          <w:sz w:val="23"/>
+          <w:szCs w:val="23"/>
+        </w:rPr>
+        <w:t xml:space="preserve">="true" </w:t>
+      </w:r>
+      <w:proofErr w:type="spellStart"/>
+      <w:r>
+        <w:rPr>
+          <w:rFonts w:ascii="Verdana" w:hAnsi="Verdana"/>
+          <w:color w:val="000000"/>
+          <w:sz w:val="23"/>
+          <w:szCs w:val="23"/>
+        </w:rPr>
+        <w:t>ondragstart</w:t>
+      </w:r>
+      <w:proofErr w:type="spellEnd"/>
+      <w:r>
+        <w:rPr>
+          <w:rFonts w:ascii="Verdana" w:hAnsi="Verdana"/>
+          <w:color w:val="000000"/>
+          <w:sz w:val="23"/>
+          <w:szCs w:val="23"/>
+        </w:rPr>
+        <w:t>="drag(event)" width="336" height="69"&gt;</w:t>
       </w:r>
     </w:p>
     <w:p>
@@ -17377,15 +17689,6 @@
           <w:szCs w:val="23"/>
         </w:rPr>
       </w:pPr>
-      <w:r>
-        <w:rPr>
-          <w:rFonts w:ascii="Verdana" w:hAnsi="Verdana"/>
-          <w:color w:val="000000"/>
-          <w:sz w:val="23"/>
-          <w:szCs w:val="23"/>
-        </w:rPr>
-        <w:t>&lt;/head&gt;</w:t>
-      </w:r>
     </w:p>
     <w:p>
       <w:pPr>
@@ -17406,6 +17709,120 @@
           <w:sz w:val="23"/>
           <w:szCs w:val="23"/>
         </w:rPr>
+        <w:t>&lt;/body&gt;</w:t>
+      </w:r>
+    </w:p>
+    <w:p>
+      <w:pPr>
+        <w:pStyle w:val="NormalWeb"/>
+        <w:shd w:val="clear" w:color="auto" w:fill="FFFFFF"/>
+        <w:spacing w:before="288" w:after="288"/>
+        <w:rPr>
+          <w:rFonts w:ascii="Verdana" w:hAnsi="Verdana"/>
+          <w:color w:val="000000"/>
+          <w:sz w:val="23"/>
+          <w:szCs w:val="23"/>
+        </w:rPr>
+      </w:pPr>
+      <w:r>
+        <w:rPr>
+          <w:rFonts w:ascii="Verdana" w:hAnsi="Verdana"/>
+          <w:color w:val="000000"/>
+          <w:sz w:val="23"/>
+          <w:szCs w:val="23"/>
+        </w:rPr>
+        <w:t>&lt;/html&gt;</w:t>
+      </w:r>
+    </w:p>
+    <w:p>
+      <w:pPr>
+        <w:pStyle w:val="NormalWeb"/>
+        <w:shd w:val="clear" w:color="auto" w:fill="FFFFFF"/>
+        <w:spacing w:before="288" w:beforeAutospacing="0" w:after="288" w:afterAutospacing="0"/>
+        <w:rPr>
+          <w:rFonts w:ascii="Verdana" w:hAnsi="Verdana"/>
+          <w:color w:val="000000"/>
+          <w:sz w:val="23"/>
+          <w:szCs w:val="23"/>
+        </w:rPr>
+      </w:pPr>
+    </w:p>
+    <w:p>
+      <w:pPr>
+        <w:pStyle w:val="NormalWeb"/>
+        <w:shd w:val="clear" w:color="auto" w:fill="FFFFFF"/>
+        <w:spacing w:before="288" w:beforeAutospacing="0" w:after="288" w:afterAutospacing="0"/>
+        <w:rPr>
+          <w:rFonts w:ascii="Verdana" w:hAnsi="Verdana"/>
+          <w:color w:val="000000"/>
+          <w:sz w:val="23"/>
+          <w:szCs w:val="23"/>
+        </w:rPr>
+      </w:pPr>
+    </w:p>
+    <w:p>
+      <w:pPr>
+        <w:pStyle w:val="NormalWeb"/>
+        <w:shd w:val="clear" w:color="auto" w:fill="FFFFFF"/>
+        <w:spacing w:before="288" w:after="288"/>
+        <w:rPr>
+          <w:rFonts w:ascii="Verdana" w:hAnsi="Verdana"/>
+          <w:color w:val="000000"/>
+          <w:sz w:val="23"/>
+          <w:szCs w:val="23"/>
+        </w:rPr>
+      </w:pPr>
+      <w:r>
+        <w:rPr>
+          <w:rFonts w:ascii="Verdana" w:hAnsi="Verdana"/>
+          <w:color w:val="000000"/>
+          <w:sz w:val="23"/>
+          <w:szCs w:val="23"/>
+        </w:rPr>
+        <w:t>&lt;!DOCTYPE html&gt;</w:t>
+      </w:r>
+    </w:p>
+    <w:p>
+      <w:pPr>
+        <w:pStyle w:val="NormalWeb"/>
+        <w:shd w:val="clear" w:color="auto" w:fill="FFFFFF"/>
+        <w:spacing w:before="288" w:after="288"/>
+        <w:rPr>
+          <w:rFonts w:ascii="Verdana" w:hAnsi="Verdana"/>
+          <w:color w:val="000000"/>
+          <w:sz w:val="23"/>
+          <w:szCs w:val="23"/>
+        </w:rPr>
+      </w:pPr>
+      <w:r>
+        <w:rPr>
+          <w:rFonts w:ascii="Verdana" w:hAnsi="Verdana"/>
+          <w:color w:val="000000"/>
+          <w:sz w:val="23"/>
+          <w:szCs w:val="23"/>
+        </w:rPr>
+        <w:t>&lt;html&gt;</w:t>
+      </w:r>
+    </w:p>
+    <w:p>
+      <w:pPr>
+        <w:pStyle w:val="NormalWeb"/>
+        <w:shd w:val="clear" w:color="auto" w:fill="FFFFFF"/>
+        <w:spacing w:before="288" w:after="288"/>
+        <w:rPr>
+          <w:rFonts w:ascii="Verdana" w:hAnsi="Verdana"/>
+          <w:color w:val="000000"/>
+          <w:sz w:val="23"/>
+          <w:szCs w:val="23"/>
+        </w:rPr>
+      </w:pPr>
+      <w:r>
+        <w:rPr>
+          <w:rFonts w:ascii="Verdana" w:hAnsi="Verdana"/>
+          <w:color w:val="000000"/>
+          <w:sz w:val="23"/>
+          <w:szCs w:val="23"/>
+        </w:rPr>
         <w:t>&lt;body&gt;</w:t>
       </w:r>
     </w:p>
@@ -17441,7 +17858,7 @@
           <w:sz w:val="23"/>
           <w:szCs w:val="23"/>
         </w:rPr>
-        <w:t>&lt;p&gt;Drag the W3Schools image into the rectangle:&lt;/p&gt;</w:t>
+        <w:t>&lt;p&gt;Count numbers: &lt;output id="result"&gt;&lt;/output&gt;&lt;/p&gt;</w:t>
       </w:r>
     </w:p>
     <w:p>
@@ -17456,27 +17873,14 @@
           <w:szCs w:val="23"/>
         </w:rPr>
       </w:pPr>
-    </w:p>
-    <w:p>
-      <w:pPr>
-        <w:pStyle w:val="NormalWeb"/>
-        <w:shd w:val="clear" w:color="auto" w:fill="FFFFFF"/>
-        <w:spacing w:before="288" w:after="288"/>
-        <w:rPr>
-          <w:rFonts w:ascii="Verdana" w:hAnsi="Verdana"/>
-          <w:color w:val="000000"/>
-          <w:sz w:val="23"/>
-          <w:szCs w:val="23"/>
-        </w:rPr>
-      </w:pPr>
-      <w:r>
-        <w:rPr>
-          <w:rFonts w:ascii="Verdana" w:hAnsi="Verdana"/>
-          <w:color w:val="000000"/>
-          <w:sz w:val="23"/>
-          <w:szCs w:val="23"/>
-        </w:rPr>
-        <w:t xml:space="preserve">&lt;div id="div1" </w:t>
+      <w:r>
+        <w:rPr>
+          <w:rFonts w:ascii="Verdana" w:hAnsi="Verdana"/>
+          <w:color w:val="000000"/>
+          <w:sz w:val="23"/>
+          <w:szCs w:val="23"/>
+        </w:rPr>
+        <w:t xml:space="preserve">&lt;button </w:t>
       </w:r>
       <w:proofErr w:type="spellStart"/>
       <w:r>
@@ -17486,7 +17890,7 @@
           <w:sz w:val="23"/>
           <w:szCs w:val="23"/>
         </w:rPr>
-        <w:t>ondrop</w:t>
+        <w:t>onclick</w:t>
       </w:r>
       <w:proofErr w:type="spellEnd"/>
       <w:r>
@@ -17496,377 +17900,7 @@
           <w:sz w:val="23"/>
           <w:szCs w:val="23"/>
         </w:rPr>
-        <w:t xml:space="preserve">="drop(event)" </w:t>
-      </w:r>
-      <w:proofErr w:type="spellStart"/>
-      <w:r>
-        <w:rPr>
-          <w:rFonts w:ascii="Verdana" w:hAnsi="Verdana"/>
-          <w:color w:val="000000"/>
-          <w:sz w:val="23"/>
-          <w:szCs w:val="23"/>
-        </w:rPr>
-        <w:t>ondragover</w:t>
-      </w:r>
-      <w:proofErr w:type="spellEnd"/>
-      <w:r>
-        <w:rPr>
-          <w:rFonts w:ascii="Verdana" w:hAnsi="Verdana"/>
-          <w:color w:val="000000"/>
-          <w:sz w:val="23"/>
-          <w:szCs w:val="23"/>
-        </w:rPr>
         <w:t>="</w:t>
-      </w:r>
-      <w:proofErr w:type="spellStart"/>
-      <w:r>
-        <w:rPr>
-          <w:rFonts w:ascii="Verdana" w:hAnsi="Verdana"/>
-          <w:color w:val="000000"/>
-          <w:sz w:val="23"/>
-          <w:szCs w:val="23"/>
-        </w:rPr>
-        <w:t>allowDrop</w:t>
-      </w:r>
-      <w:proofErr w:type="spellEnd"/>
-      <w:r>
-        <w:rPr>
-          <w:rFonts w:ascii="Verdana" w:hAnsi="Verdana"/>
-          <w:color w:val="000000"/>
-          <w:sz w:val="23"/>
-          <w:szCs w:val="23"/>
-        </w:rPr>
-        <w:t>(event)"&gt;&lt;/div&gt;</w:t>
-      </w:r>
-    </w:p>
-    <w:p>
-      <w:pPr>
-        <w:pStyle w:val="NormalWeb"/>
-        <w:shd w:val="clear" w:color="auto" w:fill="FFFFFF"/>
-        <w:spacing w:before="288" w:after="288"/>
-        <w:rPr>
-          <w:rFonts w:ascii="Verdana" w:hAnsi="Verdana"/>
-          <w:color w:val="000000"/>
-          <w:sz w:val="23"/>
-          <w:szCs w:val="23"/>
-        </w:rPr>
-      </w:pPr>
-      <w:r>
-        <w:rPr>
-          <w:rFonts w:ascii="Verdana" w:hAnsi="Verdana"/>
-          <w:color w:val="000000"/>
-          <w:sz w:val="23"/>
-          <w:szCs w:val="23"/>
-        </w:rPr>
-        <w:t>&lt;</w:t>
-      </w:r>
-      <w:proofErr w:type="spellStart"/>
-      <w:r>
-        <w:rPr>
-          <w:rFonts w:ascii="Verdana" w:hAnsi="Verdana"/>
-          <w:color w:val="000000"/>
-          <w:sz w:val="23"/>
-          <w:szCs w:val="23"/>
-        </w:rPr>
-        <w:t>br</w:t>
-      </w:r>
-      <w:proofErr w:type="spellEnd"/>
-      <w:r>
-        <w:rPr>
-          <w:rFonts w:ascii="Verdana" w:hAnsi="Verdana"/>
-          <w:color w:val="000000"/>
-          <w:sz w:val="23"/>
-          <w:szCs w:val="23"/>
-        </w:rPr>
-        <w:t>&gt;</w:t>
-      </w:r>
-    </w:p>
-    <w:p>
-      <w:pPr>
-        <w:pStyle w:val="NormalWeb"/>
-        <w:shd w:val="clear" w:color="auto" w:fill="FFFFFF"/>
-        <w:spacing w:before="288" w:after="288"/>
-        <w:rPr>
-          <w:rFonts w:ascii="Verdana" w:hAnsi="Verdana"/>
-          <w:color w:val="000000"/>
-          <w:sz w:val="23"/>
-          <w:szCs w:val="23"/>
-        </w:rPr>
-      </w:pPr>
-      <w:r>
-        <w:rPr>
-          <w:rFonts w:ascii="Verdana" w:hAnsi="Verdana"/>
-          <w:color w:val="000000"/>
-          <w:sz w:val="23"/>
-          <w:szCs w:val="23"/>
-        </w:rPr>
-        <w:t>&lt;</w:t>
-      </w:r>
-      <w:proofErr w:type="spellStart"/>
-      <w:r>
-        <w:rPr>
-          <w:rFonts w:ascii="Verdana" w:hAnsi="Verdana"/>
-          <w:color w:val="000000"/>
-          <w:sz w:val="23"/>
-          <w:szCs w:val="23"/>
-        </w:rPr>
-        <w:t>img</w:t>
-      </w:r>
-      <w:proofErr w:type="spellEnd"/>
-      <w:r>
-        <w:rPr>
-          <w:rFonts w:ascii="Verdana" w:hAnsi="Verdana"/>
-          <w:color w:val="000000"/>
-          <w:sz w:val="23"/>
-          <w:szCs w:val="23"/>
-        </w:rPr>
-        <w:t xml:space="preserve"> id="drag1" </w:t>
-      </w:r>
-      <w:proofErr w:type="spellStart"/>
-      <w:r>
-        <w:rPr>
-          <w:rFonts w:ascii="Verdana" w:hAnsi="Verdana"/>
-          <w:color w:val="000000"/>
-          <w:sz w:val="23"/>
-          <w:szCs w:val="23"/>
-        </w:rPr>
-        <w:t>src</w:t>
-      </w:r>
-      <w:proofErr w:type="spellEnd"/>
-      <w:r>
-        <w:rPr>
-          <w:rFonts w:ascii="Verdana" w:hAnsi="Verdana"/>
-          <w:color w:val="000000"/>
-          <w:sz w:val="23"/>
-          <w:szCs w:val="23"/>
-        </w:rPr>
-        <w:t xml:space="preserve">="img_logo.gif" draggable="true" </w:t>
-      </w:r>
-      <w:proofErr w:type="spellStart"/>
-      <w:r>
-        <w:rPr>
-          <w:rFonts w:ascii="Verdana" w:hAnsi="Verdana"/>
-          <w:color w:val="000000"/>
-          <w:sz w:val="23"/>
-          <w:szCs w:val="23"/>
-        </w:rPr>
-        <w:t>ondragstart</w:t>
-      </w:r>
-      <w:proofErr w:type="spellEnd"/>
-      <w:r>
-        <w:rPr>
-          <w:rFonts w:ascii="Verdana" w:hAnsi="Verdana"/>
-          <w:color w:val="000000"/>
-          <w:sz w:val="23"/>
-          <w:szCs w:val="23"/>
-        </w:rPr>
-        <w:t>="drag(event)" width="336" height="69"&gt;</w:t>
-      </w:r>
-    </w:p>
-    <w:p>
-      <w:pPr>
-        <w:pStyle w:val="NormalWeb"/>
-        <w:shd w:val="clear" w:color="auto" w:fill="FFFFFF"/>
-        <w:spacing w:before="288" w:after="288"/>
-        <w:rPr>
-          <w:rFonts w:ascii="Verdana" w:hAnsi="Verdana"/>
-          <w:color w:val="000000"/>
-          <w:sz w:val="23"/>
-          <w:szCs w:val="23"/>
-        </w:rPr>
-      </w:pPr>
-    </w:p>
-    <w:p>
-      <w:pPr>
-        <w:pStyle w:val="NormalWeb"/>
-        <w:shd w:val="clear" w:color="auto" w:fill="FFFFFF"/>
-        <w:spacing w:before="288" w:after="288"/>
-        <w:rPr>
-          <w:rFonts w:ascii="Verdana" w:hAnsi="Verdana"/>
-          <w:color w:val="000000"/>
-          <w:sz w:val="23"/>
-          <w:szCs w:val="23"/>
-        </w:rPr>
-      </w:pPr>
-      <w:r>
-        <w:rPr>
-          <w:rFonts w:ascii="Verdana" w:hAnsi="Verdana"/>
-          <w:color w:val="000000"/>
-          <w:sz w:val="23"/>
-          <w:szCs w:val="23"/>
-        </w:rPr>
-        <w:t>&lt;/body&gt;</w:t>
-      </w:r>
-    </w:p>
-    <w:p>
-      <w:pPr>
-        <w:pStyle w:val="NormalWeb"/>
-        <w:shd w:val="clear" w:color="auto" w:fill="FFFFFF"/>
-        <w:spacing w:before="288" w:after="288"/>
-        <w:rPr>
-          <w:rFonts w:ascii="Verdana" w:hAnsi="Verdana"/>
-          <w:color w:val="000000"/>
-          <w:sz w:val="23"/>
-          <w:szCs w:val="23"/>
-        </w:rPr>
-      </w:pPr>
-      <w:r>
-        <w:rPr>
-          <w:rFonts w:ascii="Verdana" w:hAnsi="Verdana"/>
-          <w:color w:val="000000"/>
-          <w:sz w:val="23"/>
-          <w:szCs w:val="23"/>
-        </w:rPr>
-        <w:t>&lt;/html&gt;</w:t>
-      </w:r>
-    </w:p>
-    <w:p>
-      <w:pPr>
-        <w:pStyle w:val="NormalWeb"/>
-        <w:shd w:val="clear" w:color="auto" w:fill="FFFFFF"/>
-        <w:spacing w:before="288" w:beforeAutospacing="0" w:after="288" w:afterAutospacing="0"/>
-        <w:rPr>
-          <w:rFonts w:ascii="Verdana" w:hAnsi="Verdana"/>
-          <w:color w:val="000000"/>
-          <w:sz w:val="23"/>
-          <w:szCs w:val="23"/>
-        </w:rPr>
-      </w:pPr>
-    </w:p>
-    <w:p>
-      <w:pPr>
-        <w:pStyle w:val="NormalWeb"/>
-        <w:shd w:val="clear" w:color="auto" w:fill="FFFFFF"/>
-        <w:spacing w:before="288" w:beforeAutospacing="0" w:after="288" w:afterAutospacing="0"/>
-        <w:rPr>
-          <w:rFonts w:ascii="Verdana" w:hAnsi="Verdana"/>
-          <w:color w:val="000000"/>
-          <w:sz w:val="23"/>
-          <w:szCs w:val="23"/>
-        </w:rPr>
-      </w:pPr>
-    </w:p>
-    <w:p>
-      <w:pPr>
-        <w:pStyle w:val="NormalWeb"/>
-        <w:shd w:val="clear" w:color="auto" w:fill="FFFFFF"/>
-        <w:spacing w:before="288" w:after="288"/>
-        <w:rPr>
-          <w:rFonts w:ascii="Verdana" w:hAnsi="Verdana"/>
-          <w:color w:val="000000"/>
-          <w:sz w:val="23"/>
-          <w:szCs w:val="23"/>
-        </w:rPr>
-      </w:pPr>
-      <w:r>
-        <w:rPr>
-          <w:rFonts w:ascii="Verdana" w:hAnsi="Verdana"/>
-          <w:color w:val="000000"/>
-          <w:sz w:val="23"/>
-          <w:szCs w:val="23"/>
-        </w:rPr>
-        <w:t>&lt;!DOCTYPE html&gt;</w:t>
-      </w:r>
-    </w:p>
-    <w:p>
-      <w:pPr>
-        <w:pStyle w:val="NormalWeb"/>
-        <w:shd w:val="clear" w:color="auto" w:fill="FFFFFF"/>
-        <w:spacing w:before="288" w:after="288"/>
-        <w:rPr>
-          <w:rFonts w:ascii="Verdana" w:hAnsi="Verdana"/>
-          <w:color w:val="000000"/>
-          <w:sz w:val="23"/>
-          <w:szCs w:val="23"/>
-        </w:rPr>
-      </w:pPr>
-      <w:r>
-        <w:rPr>
-          <w:rFonts w:ascii="Verdana" w:hAnsi="Verdana"/>
-          <w:color w:val="000000"/>
-          <w:sz w:val="23"/>
-          <w:szCs w:val="23"/>
-        </w:rPr>
-        <w:t>&lt;html&gt;</w:t>
-      </w:r>
-    </w:p>
-    <w:p>
-      <w:pPr>
-        <w:pStyle w:val="NormalWeb"/>
-        <w:shd w:val="clear" w:color="auto" w:fill="FFFFFF"/>
-        <w:spacing w:before="288" w:after="288"/>
-        <w:rPr>
-          <w:rFonts w:ascii="Verdana" w:hAnsi="Verdana"/>
-          <w:color w:val="000000"/>
-          <w:sz w:val="23"/>
-          <w:szCs w:val="23"/>
-        </w:rPr>
-      </w:pPr>
-      <w:r>
-        <w:rPr>
-          <w:rFonts w:ascii="Verdana" w:hAnsi="Verdana"/>
-          <w:color w:val="000000"/>
-          <w:sz w:val="23"/>
-          <w:szCs w:val="23"/>
-        </w:rPr>
-        <w:t>&lt;body&gt;</w:t>
-      </w:r>
-    </w:p>
-    <w:p>
-      <w:pPr>
-        <w:pStyle w:val="NormalWeb"/>
-        <w:shd w:val="clear" w:color="auto" w:fill="FFFFFF"/>
-        <w:spacing w:before="288" w:after="288"/>
-        <w:rPr>
-          <w:rFonts w:ascii="Verdana" w:hAnsi="Verdana"/>
-          <w:color w:val="000000"/>
-          <w:sz w:val="23"/>
-          <w:szCs w:val="23"/>
-        </w:rPr>
-      </w:pPr>
-    </w:p>
-    <w:p>
-      <w:pPr>
-        <w:pStyle w:val="NormalWeb"/>
-        <w:shd w:val="clear" w:color="auto" w:fill="FFFFFF"/>
-        <w:spacing w:before="288" w:after="288"/>
-        <w:rPr>
-          <w:rFonts w:ascii="Verdana" w:hAnsi="Verdana"/>
-          <w:color w:val="000000"/>
-          <w:sz w:val="23"/>
-          <w:szCs w:val="23"/>
-        </w:rPr>
-      </w:pPr>
-      <w:r>
-        <w:rPr>
-          <w:rFonts w:ascii="Verdana" w:hAnsi="Verdana"/>
-          <w:color w:val="000000"/>
-          <w:sz w:val="23"/>
-          <w:szCs w:val="23"/>
-        </w:rPr>
-        <w:t>&lt;p&gt;Count numbers: &lt;output id="result"&gt;&lt;/output&gt;&lt;/p&gt;</w:t>
-      </w:r>
-    </w:p>
-    <w:p>
-      <w:pPr>
-        <w:pStyle w:val="NormalWeb"/>
-        <w:shd w:val="clear" w:color="auto" w:fill="FFFFFF"/>
-        <w:spacing w:before="288" w:after="288"/>
-        <w:rPr>
-          <w:rFonts w:ascii="Verdana" w:hAnsi="Verdana"/>
-          <w:color w:val="000000"/>
-          <w:sz w:val="23"/>
-          <w:szCs w:val="23"/>
-        </w:rPr>
-      </w:pPr>
-      <w:r>
-        <w:rPr>
-          <w:rFonts w:ascii="Verdana" w:hAnsi="Verdana"/>
-          <w:color w:val="000000"/>
-          <w:sz w:val="23"/>
-          <w:szCs w:val="23"/>
-        </w:rPr>
-        <w:t>&lt;button onclick="</w:t>
       </w:r>
       <w:proofErr w:type="spellStart"/>
       <w:proofErr w:type="gramStart"/>
@@ -17919,7 +17953,27 @@
           <w:sz w:val="23"/>
           <w:szCs w:val="23"/>
         </w:rPr>
-        <w:t>&lt;button onclick="</w:t>
+        <w:t xml:space="preserve">&lt;button </w:t>
+      </w:r>
+      <w:proofErr w:type="spellStart"/>
+      <w:r>
+        <w:rPr>
+          <w:rFonts w:ascii="Verdana" w:hAnsi="Verdana"/>
+          <w:color w:val="000000"/>
+          <w:sz w:val="23"/>
+          <w:szCs w:val="23"/>
+        </w:rPr>
+        <w:t>onclick</w:t>
+      </w:r>
+      <w:proofErr w:type="spellEnd"/>
+      <w:r>
+        <w:rPr>
+          <w:rFonts w:ascii="Verdana" w:hAnsi="Verdana"/>
+          <w:color w:val="000000"/>
+          <w:sz w:val="23"/>
+          <w:szCs w:val="23"/>
+        </w:rPr>
+        <w:t>="</w:t>
       </w:r>
       <w:proofErr w:type="spellStart"/>
       <w:proofErr w:type="gramStart"/>
@@ -17985,7 +18039,7 @@
           <w:sz w:val="23"/>
           <w:szCs w:val="23"/>
         </w:rPr>
-        <w:t xml:space="preserve">&lt;p&gt;&lt;strong&gt;Note:&lt;/strong&gt; Internet Explorer 9 and earlier versions do not support Web </w:t>
+        <w:t>&lt;p&gt;&lt;strong&gt;Note:</w:t>
       </w:r>
       <w:proofErr w:type="gramStart"/>
       <w:r>
@@ -17995,7 +18049,7 @@
           <w:sz w:val="23"/>
           <w:szCs w:val="23"/>
         </w:rPr>
-        <w:t>Workers.&lt;</w:t>
+        <w:t>&lt;/</w:t>
       </w:r>
       <w:proofErr w:type="gramEnd"/>
       <w:r>
@@ -18005,7 +18059,7 @@
           <w:sz w:val="23"/>
           <w:szCs w:val="23"/>
         </w:rPr>
-        <w:t>/p&gt;</w:t>
+        <w:t>strong&gt; Internet Explorer 9 and earlier versions do not support Web Workers.&lt;/p&gt;</w:t>
       </w:r>
     </w:p>
     <w:p>
@@ -18055,15 +18109,6 @@
           <w:szCs w:val="23"/>
         </w:rPr>
       </w:pPr>
-      <w:r>
-        <w:rPr>
-          <w:rFonts w:ascii="Verdana" w:hAnsi="Verdana"/>
-          <w:color w:val="000000"/>
-          <w:sz w:val="23"/>
-          <w:szCs w:val="23"/>
-        </w:rPr>
-        <w:t xml:space="preserve">var </w:t>
-      </w:r>
       <w:proofErr w:type="gramStart"/>
       <w:r>
         <w:rPr>
@@ -18072,9 +18117,18 @@
           <w:sz w:val="23"/>
           <w:szCs w:val="23"/>
         </w:rPr>
-        <w:t>w;</w:t>
+        <w:t>var</w:t>
       </w:r>
       <w:proofErr w:type="gramEnd"/>
+      <w:r>
+        <w:rPr>
+          <w:rFonts w:ascii="Verdana" w:hAnsi="Verdana"/>
+          <w:color w:val="000000"/>
+          <w:sz w:val="23"/>
+          <w:szCs w:val="23"/>
+        </w:rPr>
+        <w:t xml:space="preserve"> w;</w:t>
+      </w:r>
     </w:p>
     <w:p>
       <w:pPr>
@@ -18101,14 +18155,288 @@
           <w:szCs w:val="23"/>
         </w:rPr>
       </w:pPr>
-      <w:r>
-        <w:rPr>
-          <w:rFonts w:ascii="Verdana" w:hAnsi="Verdana"/>
-          <w:color w:val="000000"/>
-          <w:sz w:val="23"/>
-          <w:szCs w:val="23"/>
-        </w:rPr>
-        <w:t xml:space="preserve">function </w:t>
+      <w:proofErr w:type="gramStart"/>
+      <w:r>
+        <w:rPr>
+          <w:rFonts w:ascii="Verdana" w:hAnsi="Verdana"/>
+          <w:color w:val="000000"/>
+          <w:sz w:val="23"/>
+          <w:szCs w:val="23"/>
+        </w:rPr>
+        <w:t>function</w:t>
+      </w:r>
+      <w:proofErr w:type="gramEnd"/>
+      <w:r>
+        <w:rPr>
+          <w:rFonts w:ascii="Verdana" w:hAnsi="Verdana"/>
+          <w:color w:val="000000"/>
+          <w:sz w:val="23"/>
+          <w:szCs w:val="23"/>
+        </w:rPr>
+        <w:t xml:space="preserve"> </w:t>
+      </w:r>
+      <w:proofErr w:type="spellStart"/>
+      <w:r>
+        <w:rPr>
+          <w:rFonts w:ascii="Verdana" w:hAnsi="Verdana"/>
+          <w:color w:val="000000"/>
+          <w:sz w:val="23"/>
+          <w:szCs w:val="23"/>
+        </w:rPr>
+        <w:t>startWorker</w:t>
+      </w:r>
+      <w:proofErr w:type="spellEnd"/>
+      <w:r>
+        <w:rPr>
+          <w:rFonts w:ascii="Verdana" w:hAnsi="Verdana"/>
+          <w:color w:val="000000"/>
+          <w:sz w:val="23"/>
+          <w:szCs w:val="23"/>
+        </w:rPr>
+        <w:t>() {</w:t>
+      </w:r>
+    </w:p>
+    <w:p>
+      <w:pPr>
+        <w:pStyle w:val="NormalWeb"/>
+        <w:shd w:val="clear" w:color="auto" w:fill="FFFFFF"/>
+        <w:spacing w:before="288" w:after="288"/>
+        <w:rPr>
+          <w:rFonts w:ascii="Verdana" w:hAnsi="Verdana"/>
+          <w:color w:val="000000"/>
+          <w:sz w:val="23"/>
+          <w:szCs w:val="23"/>
+        </w:rPr>
+      </w:pPr>
+      <w:r>
+        <w:rPr>
+          <w:rFonts w:ascii="Verdana" w:hAnsi="Verdana"/>
+          <w:color w:val="000000"/>
+          <w:sz w:val="23"/>
+          <w:szCs w:val="23"/>
+        </w:rPr>
+        <w:t xml:space="preserve">  </w:t>
+      </w:r>
+      <w:proofErr w:type="gramStart"/>
+      <w:r>
+        <w:rPr>
+          <w:rFonts w:ascii="Verdana" w:hAnsi="Verdana"/>
+          <w:color w:val="000000"/>
+          <w:sz w:val="23"/>
+          <w:szCs w:val="23"/>
+        </w:rPr>
+        <w:t>if(</w:t>
+      </w:r>
+      <w:proofErr w:type="spellStart"/>
+      <w:proofErr w:type="gramEnd"/>
+      <w:r>
+        <w:rPr>
+          <w:rFonts w:ascii="Verdana" w:hAnsi="Verdana"/>
+          <w:color w:val="000000"/>
+          <w:sz w:val="23"/>
+          <w:szCs w:val="23"/>
+        </w:rPr>
+        <w:t>typeof</w:t>
+      </w:r>
+      <w:proofErr w:type="spellEnd"/>
+      <w:r>
+        <w:rPr>
+          <w:rFonts w:ascii="Verdana" w:hAnsi="Verdana"/>
+          <w:color w:val="000000"/>
+          <w:sz w:val="23"/>
+          <w:szCs w:val="23"/>
+        </w:rPr>
+        <w:t>(Worker) !== "undefined") {</w:t>
+      </w:r>
+    </w:p>
+    <w:p>
+      <w:pPr>
+        <w:pStyle w:val="NormalWeb"/>
+        <w:shd w:val="clear" w:color="auto" w:fill="FFFFFF"/>
+        <w:spacing w:before="288" w:after="288"/>
+        <w:rPr>
+          <w:rFonts w:ascii="Verdana" w:hAnsi="Verdana"/>
+          <w:color w:val="000000"/>
+          <w:sz w:val="23"/>
+          <w:szCs w:val="23"/>
+        </w:rPr>
+      </w:pPr>
+      <w:r>
+        <w:rPr>
+          <w:rFonts w:ascii="Verdana" w:hAnsi="Verdana"/>
+          <w:color w:val="000000"/>
+          <w:sz w:val="23"/>
+          <w:szCs w:val="23"/>
+        </w:rPr>
+        <w:t xml:space="preserve">    if(</w:t>
+      </w:r>
+      <w:proofErr w:type="spellStart"/>
+      <w:r>
+        <w:rPr>
+          <w:rFonts w:ascii="Verdana" w:hAnsi="Verdana"/>
+          <w:color w:val="000000"/>
+          <w:sz w:val="23"/>
+          <w:szCs w:val="23"/>
+        </w:rPr>
+        <w:t>typeof</w:t>
+      </w:r>
+      <w:proofErr w:type="spellEnd"/>
+      <w:r>
+        <w:rPr>
+          <w:rFonts w:ascii="Verdana" w:hAnsi="Verdana"/>
+          <w:color w:val="000000"/>
+          <w:sz w:val="23"/>
+          <w:szCs w:val="23"/>
+        </w:rPr>
+        <w:t>(w) == "undefined") {</w:t>
+      </w:r>
+    </w:p>
+    <w:p>
+      <w:pPr>
+        <w:pStyle w:val="NormalWeb"/>
+        <w:shd w:val="clear" w:color="auto" w:fill="FFFFFF"/>
+        <w:spacing w:before="288" w:after="288"/>
+        <w:rPr>
+          <w:rFonts w:ascii="Verdana" w:hAnsi="Verdana"/>
+          <w:color w:val="000000"/>
+          <w:sz w:val="23"/>
+          <w:szCs w:val="23"/>
+        </w:rPr>
+      </w:pPr>
+      <w:r>
+        <w:rPr>
+          <w:rFonts w:ascii="Verdana" w:hAnsi="Verdana"/>
+          <w:color w:val="000000"/>
+          <w:sz w:val="23"/>
+          <w:szCs w:val="23"/>
+        </w:rPr>
+        <w:t xml:space="preserve">      w = new </w:t>
+      </w:r>
+      <w:proofErr w:type="gramStart"/>
+      <w:r>
+        <w:rPr>
+          <w:rFonts w:ascii="Verdana" w:hAnsi="Verdana"/>
+          <w:color w:val="000000"/>
+          <w:sz w:val="23"/>
+          <w:szCs w:val="23"/>
+        </w:rPr>
+        <w:t>Worker(</w:t>
+      </w:r>
+      <w:proofErr w:type="gramEnd"/>
+      <w:r>
+        <w:rPr>
+          <w:rFonts w:ascii="Verdana" w:hAnsi="Verdana"/>
+          <w:color w:val="000000"/>
+          <w:sz w:val="23"/>
+          <w:szCs w:val="23"/>
+        </w:rPr>
+        <w:t>"demo_workers.js");</w:t>
+      </w:r>
+    </w:p>
+    <w:p>
+      <w:pPr>
+        <w:pStyle w:val="NormalWeb"/>
+        <w:shd w:val="clear" w:color="auto" w:fill="FFFFFF"/>
+        <w:spacing w:before="288" w:after="288"/>
+        <w:rPr>
+          <w:rFonts w:ascii="Verdana" w:hAnsi="Verdana"/>
+          <w:color w:val="000000"/>
+          <w:sz w:val="23"/>
+          <w:szCs w:val="23"/>
+        </w:rPr>
+      </w:pPr>
+      <w:r>
+        <w:rPr>
+          <w:rFonts w:ascii="Verdana" w:hAnsi="Verdana"/>
+          <w:color w:val="000000"/>
+          <w:sz w:val="23"/>
+          <w:szCs w:val="23"/>
+        </w:rPr>
+        <w:t xml:space="preserve">    }</w:t>
+      </w:r>
+    </w:p>
+    <w:p>
+      <w:pPr>
+        <w:pStyle w:val="NormalWeb"/>
+        <w:shd w:val="clear" w:color="auto" w:fill="FFFFFF"/>
+        <w:spacing w:before="288" w:after="288"/>
+        <w:rPr>
+          <w:rFonts w:ascii="Verdana" w:hAnsi="Verdana"/>
+          <w:color w:val="000000"/>
+          <w:sz w:val="23"/>
+          <w:szCs w:val="23"/>
+        </w:rPr>
+      </w:pPr>
+      <w:r>
+        <w:rPr>
+          <w:rFonts w:ascii="Verdana" w:hAnsi="Verdana"/>
+          <w:color w:val="000000"/>
+          <w:sz w:val="23"/>
+          <w:szCs w:val="23"/>
+        </w:rPr>
+        <w:t xml:space="preserve">    </w:t>
+      </w:r>
+      <w:proofErr w:type="spellStart"/>
+      <w:r>
+        <w:rPr>
+          <w:rFonts w:ascii="Verdana" w:hAnsi="Verdana"/>
+          <w:color w:val="000000"/>
+          <w:sz w:val="23"/>
+          <w:szCs w:val="23"/>
+        </w:rPr>
+        <w:t>w.onmessage</w:t>
+      </w:r>
+      <w:proofErr w:type="spellEnd"/>
+      <w:r>
+        <w:rPr>
+          <w:rFonts w:ascii="Verdana" w:hAnsi="Verdana"/>
+          <w:color w:val="000000"/>
+          <w:sz w:val="23"/>
+          <w:szCs w:val="23"/>
+        </w:rPr>
+        <w:t xml:space="preserve"> = </w:t>
+      </w:r>
+      <w:proofErr w:type="gramStart"/>
+      <w:r>
+        <w:rPr>
+          <w:rFonts w:ascii="Verdana" w:hAnsi="Verdana"/>
+          <w:color w:val="000000"/>
+          <w:sz w:val="23"/>
+          <w:szCs w:val="23"/>
+        </w:rPr>
+        <w:t>function(</w:t>
+      </w:r>
+      <w:proofErr w:type="gramEnd"/>
+      <w:r>
+        <w:rPr>
+          <w:rFonts w:ascii="Verdana" w:hAnsi="Verdana"/>
+          <w:color w:val="000000"/>
+          <w:sz w:val="23"/>
+          <w:szCs w:val="23"/>
+        </w:rPr>
+        <w:t>event) {</w:t>
+      </w:r>
+    </w:p>
+    <w:p>
+      <w:pPr>
+        <w:pStyle w:val="NormalWeb"/>
+        <w:shd w:val="clear" w:color="auto" w:fill="FFFFFF"/>
+        <w:spacing w:before="288" w:after="288"/>
+        <w:rPr>
+          <w:rFonts w:ascii="Verdana" w:hAnsi="Verdana"/>
+          <w:color w:val="000000"/>
+          <w:sz w:val="23"/>
+          <w:szCs w:val="23"/>
+        </w:rPr>
+      </w:pPr>
+      <w:r>
+        <w:rPr>
+          <w:rFonts w:ascii="Verdana" w:hAnsi="Verdana"/>
+          <w:color w:val="000000"/>
+          <w:sz w:val="23"/>
+          <w:szCs w:val="23"/>
+        </w:rPr>
+        <w:t xml:space="preserve">      </w:t>
       </w:r>
       <w:proofErr w:type="spellStart"/>
       <w:proofErr w:type="gramStart"/>
@@ -18119,7 +18447,7 @@
           <w:sz w:val="23"/>
           <w:szCs w:val="23"/>
         </w:rPr>
-        <w:t>startWorker</w:t>
+        <w:t>document.getElementById</w:t>
       </w:r>
       <w:proofErr w:type="spellEnd"/>
       <w:r>
@@ -18139,7 +18467,47 @@
           <w:sz w:val="23"/>
           <w:szCs w:val="23"/>
         </w:rPr>
-        <w:t>) {</w:t>
+        <w:t>"result").</w:t>
+      </w:r>
+      <w:proofErr w:type="spellStart"/>
+      <w:r>
+        <w:rPr>
+          <w:rFonts w:ascii="Verdana" w:hAnsi="Verdana"/>
+          <w:color w:val="000000"/>
+          <w:sz w:val="23"/>
+          <w:szCs w:val="23"/>
+        </w:rPr>
+        <w:t>innerHTML</w:t>
+      </w:r>
+      <w:proofErr w:type="spellEnd"/>
+      <w:r>
+        <w:rPr>
+          <w:rFonts w:ascii="Verdana" w:hAnsi="Verdana"/>
+          <w:color w:val="000000"/>
+          <w:sz w:val="23"/>
+          <w:szCs w:val="23"/>
+        </w:rPr>
+        <w:t xml:space="preserve"> = </w:t>
+      </w:r>
+      <w:proofErr w:type="spellStart"/>
+      <w:r>
+        <w:rPr>
+          <w:rFonts w:ascii="Verdana" w:hAnsi="Verdana"/>
+          <w:color w:val="000000"/>
+          <w:sz w:val="23"/>
+          <w:szCs w:val="23"/>
+        </w:rPr>
+        <w:t>event.data</w:t>
+      </w:r>
+      <w:proofErr w:type="spellEnd"/>
+      <w:r>
+        <w:rPr>
+          <w:rFonts w:ascii="Verdana" w:hAnsi="Verdana"/>
+          <w:color w:val="000000"/>
+          <w:sz w:val="23"/>
+          <w:szCs w:val="23"/>
+        </w:rPr>
+        <w:t>;</w:t>
       </w:r>
     </w:p>
     <w:p>
@@ -18161,7 +18529,52 @@
           <w:sz w:val="23"/>
           <w:szCs w:val="23"/>
         </w:rPr>
-        <w:t xml:space="preserve">  if(</w:t>
+        <w:t xml:space="preserve">    };</w:t>
+      </w:r>
+    </w:p>
+    <w:p>
+      <w:pPr>
+        <w:pStyle w:val="NormalWeb"/>
+        <w:shd w:val="clear" w:color="auto" w:fill="FFFFFF"/>
+        <w:spacing w:before="288" w:after="288"/>
+        <w:rPr>
+          <w:rFonts w:ascii="Verdana" w:hAnsi="Verdana"/>
+          <w:color w:val="000000"/>
+          <w:sz w:val="23"/>
+          <w:szCs w:val="23"/>
+        </w:rPr>
+      </w:pPr>
+      <w:r>
+        <w:rPr>
+          <w:rFonts w:ascii="Verdana" w:hAnsi="Verdana"/>
+          <w:color w:val="000000"/>
+          <w:sz w:val="23"/>
+          <w:szCs w:val="23"/>
+        </w:rPr>
+        <w:t xml:space="preserve">  } else {</w:t>
+      </w:r>
+    </w:p>
+    <w:p>
+      <w:pPr>
+        <w:pStyle w:val="NormalWeb"/>
+        <w:shd w:val="clear" w:color="auto" w:fill="FFFFFF"/>
+        <w:spacing w:before="288" w:after="288"/>
+        <w:rPr>
+          <w:rFonts w:ascii="Verdana" w:hAnsi="Verdana"/>
+          <w:color w:val="000000"/>
+          <w:sz w:val="23"/>
+          <w:szCs w:val="23"/>
+        </w:rPr>
+      </w:pPr>
+      <w:r>
+        <w:rPr>
+          <w:rFonts w:ascii="Verdana" w:hAnsi="Verdana"/>
+          <w:color w:val="000000"/>
+          <w:sz w:val="23"/>
+          <w:szCs w:val="23"/>
+        </w:rPr>
+        <w:lastRenderedPageBreak/>
+        <w:t xml:space="preserve">    </w:t>
       </w:r>
       <w:proofErr w:type="spellStart"/>
       <w:proofErr w:type="gramStart"/>
@@ -18172,7 +18585,7 @@
           <w:sz w:val="23"/>
           <w:szCs w:val="23"/>
         </w:rPr>
-        <w:t>typeof</w:t>
+        <w:t>document.getElementById</w:t>
       </w:r>
       <w:proofErr w:type="spellEnd"/>
       <w:r>
@@ -18192,7 +18605,27 @@
           <w:sz w:val="23"/>
           <w:szCs w:val="23"/>
         </w:rPr>
-        <w:t>Worker) !== "undefined") {</w:t>
+        <w:t>"result").</w:t>
+      </w:r>
+      <w:proofErr w:type="spellStart"/>
+      <w:r>
+        <w:rPr>
+          <w:rFonts w:ascii="Verdana" w:hAnsi="Verdana"/>
+          <w:color w:val="000000"/>
+          <w:sz w:val="23"/>
+          <w:szCs w:val="23"/>
+        </w:rPr>
+        <w:t>innerHTML</w:t>
+      </w:r>
+      <w:proofErr w:type="spellEnd"/>
+      <w:r>
+        <w:rPr>
+          <w:rFonts w:ascii="Verdana" w:hAnsi="Verdana"/>
+          <w:color w:val="000000"/>
+          <w:sz w:val="23"/>
+          <w:szCs w:val="23"/>
+        </w:rPr>
+        <w:t xml:space="preserve"> = "Sorry, your browser does not support Web Workers...";</w:t>
       </w:r>
     </w:p>
     <w:p>
@@ -18214,7 +18647,75 @@
           <w:sz w:val="23"/>
           <w:szCs w:val="23"/>
         </w:rPr>
-        <w:t xml:space="preserve">    if(</w:t>
+        <w:t xml:space="preserve">  }</w:t>
+      </w:r>
+    </w:p>
+    <w:p>
+      <w:pPr>
+        <w:pStyle w:val="NormalWeb"/>
+        <w:shd w:val="clear" w:color="auto" w:fill="FFFFFF"/>
+        <w:spacing w:before="288" w:after="288"/>
+        <w:rPr>
+          <w:rFonts w:ascii="Verdana" w:hAnsi="Verdana"/>
+          <w:color w:val="000000"/>
+          <w:sz w:val="23"/>
+          <w:szCs w:val="23"/>
+        </w:rPr>
+      </w:pPr>
+      <w:r>
+        <w:rPr>
+          <w:rFonts w:ascii="Verdana" w:hAnsi="Verdana"/>
+          <w:color w:val="000000"/>
+          <w:sz w:val="23"/>
+          <w:szCs w:val="23"/>
+        </w:rPr>
+        <w:t>}</w:t>
+      </w:r>
+    </w:p>
+    <w:p>
+      <w:pPr>
+        <w:pStyle w:val="NormalWeb"/>
+        <w:shd w:val="clear" w:color="auto" w:fill="FFFFFF"/>
+        <w:spacing w:before="288" w:after="288"/>
+        <w:rPr>
+          <w:rFonts w:ascii="Verdana" w:hAnsi="Verdana"/>
+          <w:color w:val="000000"/>
+          <w:sz w:val="23"/>
+          <w:szCs w:val="23"/>
+        </w:rPr>
+      </w:pPr>
+    </w:p>
+    <w:p>
+      <w:pPr>
+        <w:pStyle w:val="NormalWeb"/>
+        <w:shd w:val="clear" w:color="auto" w:fill="FFFFFF"/>
+        <w:spacing w:before="288" w:after="288"/>
+        <w:rPr>
+          <w:rFonts w:ascii="Verdana" w:hAnsi="Verdana"/>
+          <w:color w:val="000000"/>
+          <w:sz w:val="23"/>
+          <w:szCs w:val="23"/>
+        </w:rPr>
+      </w:pPr>
+      <w:proofErr w:type="gramStart"/>
+      <w:r>
+        <w:rPr>
+          <w:rFonts w:ascii="Verdana" w:hAnsi="Verdana"/>
+          <w:color w:val="000000"/>
+          <w:sz w:val="23"/>
+          <w:szCs w:val="23"/>
+        </w:rPr>
+        <w:t>function</w:t>
+      </w:r>
+      <w:proofErr w:type="gramEnd"/>
+      <w:r>
+        <w:rPr>
+          <w:rFonts w:ascii="Verdana" w:hAnsi="Verdana"/>
+          <w:color w:val="000000"/>
+          <w:sz w:val="23"/>
+          <w:szCs w:val="23"/>
+        </w:rPr>
+        <w:t xml:space="preserve"> </w:t>
       </w:r>
       <w:proofErr w:type="spellStart"/>
       <w:r>
@@ -18224,7 +18725,7 @@
           <w:sz w:val="23"/>
           <w:szCs w:val="23"/>
         </w:rPr>
-        <w:t>typeof</w:t>
+        <w:t>stopWorker</w:t>
       </w:r>
       <w:proofErr w:type="spellEnd"/>
       <w:r>
@@ -18234,7 +18735,7 @@
           <w:sz w:val="23"/>
           <w:szCs w:val="23"/>
         </w:rPr>
-        <w:t>(w) == "undefined") {</w:t>
+        <w:t xml:space="preserve">() { </w:t>
       </w:r>
     </w:p>
     <w:p>
@@ -18256,62 +18757,7 @@
           <w:sz w:val="23"/>
           <w:szCs w:val="23"/>
         </w:rPr>
-        <w:t xml:space="preserve">      w = new Worker("demo_workers.js"</w:t>
-      </w:r>
-      <w:proofErr w:type="gramStart"/>
-      <w:r>
-        <w:rPr>
-          <w:rFonts w:ascii="Verdana" w:hAnsi="Verdana"/>
-          <w:color w:val="000000"/>
-          <w:sz w:val="23"/>
-          <w:szCs w:val="23"/>
-        </w:rPr>
-        <w:t>);</w:t>
-      </w:r>
-      <w:proofErr w:type="gramEnd"/>
-    </w:p>
-    <w:p>
-      <w:pPr>
-        <w:pStyle w:val="NormalWeb"/>
-        <w:shd w:val="clear" w:color="auto" w:fill="FFFFFF"/>
-        <w:spacing w:before="288" w:after="288"/>
-        <w:rPr>
-          <w:rFonts w:ascii="Verdana" w:hAnsi="Verdana"/>
-          <w:color w:val="000000"/>
-          <w:sz w:val="23"/>
-          <w:szCs w:val="23"/>
-        </w:rPr>
-      </w:pPr>
-      <w:r>
-        <w:rPr>
-          <w:rFonts w:ascii="Verdana" w:hAnsi="Verdana"/>
-          <w:color w:val="000000"/>
-          <w:sz w:val="23"/>
-          <w:szCs w:val="23"/>
-        </w:rPr>
-        <w:t xml:space="preserve">    }</w:t>
-      </w:r>
-    </w:p>
-    <w:p>
-      <w:pPr>
-        <w:pStyle w:val="NormalWeb"/>
-        <w:shd w:val="clear" w:color="auto" w:fill="FFFFFF"/>
-        <w:spacing w:before="288" w:after="288"/>
-        <w:rPr>
-          <w:rFonts w:ascii="Verdana" w:hAnsi="Verdana"/>
-          <w:color w:val="000000"/>
-          <w:sz w:val="23"/>
-          <w:szCs w:val="23"/>
-        </w:rPr>
-      </w:pPr>
-      <w:r>
-        <w:rPr>
-          <w:rFonts w:ascii="Verdana" w:hAnsi="Verdana"/>
-          <w:color w:val="000000"/>
-          <w:sz w:val="23"/>
-          <w:szCs w:val="23"/>
-        </w:rPr>
-        <w:t xml:space="preserve">    </w:t>
+        <w:t xml:space="preserve">  </w:t>
       </w:r>
       <w:proofErr w:type="spellStart"/>
       <w:proofErr w:type="gramStart"/>
@@ -18322,9 +18768,18 @@
           <w:sz w:val="23"/>
           <w:szCs w:val="23"/>
         </w:rPr>
-        <w:t>w.onmessage</w:t>
+        <w:t>w.terminate</w:t>
       </w:r>
       <w:proofErr w:type="spellEnd"/>
+      <w:r>
+        <w:rPr>
+          <w:rFonts w:ascii="Verdana" w:hAnsi="Verdana"/>
+          <w:color w:val="000000"/>
+          <w:sz w:val="23"/>
+          <w:szCs w:val="23"/>
+        </w:rPr>
+        <w:t>(</w:t>
+      </w:r>
       <w:proofErr w:type="gramEnd"/>
       <w:r>
         <w:rPr>
@@ -18333,7 +18788,7 @@
           <w:sz w:val="23"/>
           <w:szCs w:val="23"/>
         </w:rPr>
-        <w:t xml:space="preserve"> = function(event) {</w:t>
+        <w:t>);</w:t>
       </w:r>
     </w:p>
     <w:p>
@@ -18355,654 +18810,296 @@
           <w:sz w:val="23"/>
           <w:szCs w:val="23"/>
         </w:rPr>
-        <w:t xml:space="preserve">      </w:t>
+        <w:t xml:space="preserve">  w = undefined;</w:t>
+      </w:r>
+    </w:p>
+    <w:p>
+      <w:pPr>
+        <w:pStyle w:val="NormalWeb"/>
+        <w:shd w:val="clear" w:color="auto" w:fill="FFFFFF"/>
+        <w:spacing w:before="288" w:after="288"/>
+        <w:rPr>
+          <w:rFonts w:ascii="Verdana" w:hAnsi="Verdana"/>
+          <w:color w:val="000000"/>
+          <w:sz w:val="23"/>
+          <w:szCs w:val="23"/>
+        </w:rPr>
+      </w:pPr>
+      <w:r>
+        <w:rPr>
+          <w:rFonts w:ascii="Verdana" w:hAnsi="Verdana"/>
+          <w:color w:val="000000"/>
+          <w:sz w:val="23"/>
+          <w:szCs w:val="23"/>
+        </w:rPr>
+        <w:t>}</w:t>
+      </w:r>
+    </w:p>
+    <w:p>
+      <w:pPr>
+        <w:pStyle w:val="NormalWeb"/>
+        <w:shd w:val="clear" w:color="auto" w:fill="FFFFFF"/>
+        <w:spacing w:before="288" w:after="288"/>
+        <w:rPr>
+          <w:rFonts w:ascii="Verdana" w:hAnsi="Verdana"/>
+          <w:color w:val="000000"/>
+          <w:sz w:val="23"/>
+          <w:szCs w:val="23"/>
+        </w:rPr>
+      </w:pPr>
+      <w:r>
+        <w:rPr>
+          <w:rFonts w:ascii="Verdana" w:hAnsi="Verdana"/>
+          <w:color w:val="000000"/>
+          <w:sz w:val="23"/>
+          <w:szCs w:val="23"/>
+        </w:rPr>
+        <w:t>&lt;/script&gt;</w:t>
+      </w:r>
+    </w:p>
+    <w:p>
+      <w:pPr>
+        <w:pStyle w:val="NormalWeb"/>
+        <w:shd w:val="clear" w:color="auto" w:fill="FFFFFF"/>
+        <w:spacing w:before="288" w:after="288"/>
+        <w:rPr>
+          <w:rFonts w:ascii="Verdana" w:hAnsi="Verdana"/>
+          <w:color w:val="000000"/>
+          <w:sz w:val="23"/>
+          <w:szCs w:val="23"/>
+        </w:rPr>
+      </w:pPr>
+    </w:p>
+    <w:p>
+      <w:pPr>
+        <w:pStyle w:val="NormalWeb"/>
+        <w:shd w:val="clear" w:color="auto" w:fill="FFFFFF"/>
+        <w:spacing w:before="288" w:after="288"/>
+        <w:rPr>
+          <w:rFonts w:ascii="Verdana" w:hAnsi="Verdana"/>
+          <w:color w:val="000000"/>
+          <w:sz w:val="23"/>
+          <w:szCs w:val="23"/>
+        </w:rPr>
+      </w:pPr>
+      <w:r>
+        <w:rPr>
+          <w:rFonts w:ascii="Verdana" w:hAnsi="Verdana"/>
+          <w:color w:val="000000"/>
+          <w:sz w:val="23"/>
+          <w:szCs w:val="23"/>
+        </w:rPr>
+        <w:t>&lt;/body&gt;</w:t>
+      </w:r>
+    </w:p>
+    <w:p>
+      <w:pPr>
+        <w:pStyle w:val="NormalWeb"/>
+        <w:shd w:val="clear" w:color="auto" w:fill="FFFFFF"/>
+        <w:spacing w:before="288" w:after="288"/>
+        <w:rPr>
+          <w:rFonts w:ascii="Verdana" w:hAnsi="Verdana"/>
+          <w:color w:val="000000"/>
+          <w:sz w:val="23"/>
+          <w:szCs w:val="23"/>
+        </w:rPr>
+      </w:pPr>
+      <w:r>
+        <w:rPr>
+          <w:rFonts w:ascii="Verdana" w:hAnsi="Verdana"/>
+          <w:color w:val="000000"/>
+          <w:sz w:val="23"/>
+          <w:szCs w:val="23"/>
+        </w:rPr>
+        <w:t>&lt;/html&gt;</w:t>
+      </w:r>
+    </w:p>
+    <w:p>
+      <w:pPr>
+        <w:pStyle w:val="NormalWeb"/>
+        <w:shd w:val="clear" w:color="auto" w:fill="FFFFFF"/>
+        <w:spacing w:before="288" w:after="288"/>
+        <w:rPr>
+          <w:rFonts w:ascii="Verdana" w:hAnsi="Verdana"/>
+          <w:color w:val="000000"/>
+          <w:sz w:val="23"/>
+          <w:szCs w:val="23"/>
+        </w:rPr>
+      </w:pPr>
+    </w:p>
+    <w:p>
+      <w:pPr>
+        <w:pStyle w:val="intro"/>
+        <w:shd w:val="clear" w:color="auto" w:fill="FFFFFF"/>
+        <w:spacing w:before="288" w:beforeAutospacing="0" w:after="288" w:afterAutospacing="0"/>
+        <w:rPr>
+          <w:rFonts w:ascii="Verdana" w:hAnsi="Verdana"/>
+          <w:color w:val="000000"/>
+        </w:rPr>
+      </w:pPr>
+      <w:r>
+        <w:rPr>
+          <w:rFonts w:ascii="Verdana" w:hAnsi="Verdana"/>
+          <w:color w:val="000000"/>
+        </w:rPr>
+        <w:t>Server-Sent Events (SSE) allow a web page to get updates from a server.</w:t>
+      </w:r>
+    </w:p>
+    <w:p>
+      <w:pPr>
+        <w:pStyle w:val="NormalWeb"/>
+        <w:shd w:val="clear" w:color="auto" w:fill="FFFFFF"/>
+        <w:spacing w:before="288" w:beforeAutospacing="0" w:after="288" w:afterAutospacing="0"/>
+        <w:rPr>
+          <w:rFonts w:ascii="Verdana" w:hAnsi="Verdana"/>
+          <w:color w:val="000000"/>
+          <w:sz w:val="23"/>
+          <w:szCs w:val="23"/>
+        </w:rPr>
+      </w:pPr>
+      <w:proofErr w:type="gramStart"/>
+      <w:r>
+        <w:rPr>
+          <w:rStyle w:val="jskeywordcolor"/>
+          <w:rFonts w:ascii="Consolas" w:hAnsi="Consolas"/>
+          <w:color w:val="0000CD"/>
+          <w:sz w:val="23"/>
+          <w:szCs w:val="23"/>
+          <w:shd w:val="clear" w:color="auto" w:fill="FFFFFF"/>
+        </w:rPr>
+        <w:t>var</w:t>
+      </w:r>
+      <w:proofErr w:type="gramEnd"/>
+      <w:r>
+        <w:rPr>
+          <w:rFonts w:ascii="Consolas" w:hAnsi="Consolas"/>
+          <w:color w:val="000000"/>
+          <w:sz w:val="23"/>
+          <w:szCs w:val="23"/>
+          <w:shd w:val="clear" w:color="auto" w:fill="FFFFFF"/>
+        </w:rPr>
+        <w:t> source = </w:t>
+      </w:r>
+      <w:r>
+        <w:rPr>
+          <w:rStyle w:val="jskeywordcolor"/>
+          <w:rFonts w:ascii="Consolas" w:hAnsi="Consolas"/>
+          <w:color w:val="0000CD"/>
+          <w:sz w:val="23"/>
+          <w:szCs w:val="23"/>
+          <w:shd w:val="clear" w:color="auto" w:fill="FFFFFF"/>
+        </w:rPr>
+        <w:t>new</w:t>
+      </w:r>
+      <w:r>
+        <w:rPr>
+          <w:rFonts w:ascii="Consolas" w:hAnsi="Consolas"/>
+          <w:color w:val="000000"/>
+          <w:sz w:val="23"/>
+          <w:szCs w:val="23"/>
+          <w:shd w:val="clear" w:color="auto" w:fill="FFFFFF"/>
+        </w:rPr>
+        <w:t> </w:t>
       </w:r>
       <w:proofErr w:type="spellStart"/>
-      <w:proofErr w:type="gramStart"/>
-      <w:r>
-        <w:rPr>
-          <w:rFonts w:ascii="Verdana" w:hAnsi="Verdana"/>
-          <w:color w:val="000000"/>
-          <w:sz w:val="23"/>
-          <w:szCs w:val="23"/>
-        </w:rPr>
-        <w:t>document.getElementById</w:t>
+      <w:r>
+        <w:rPr>
+          <w:rFonts w:ascii="Consolas" w:hAnsi="Consolas"/>
+          <w:color w:val="000000"/>
+          <w:sz w:val="23"/>
+          <w:szCs w:val="23"/>
+          <w:shd w:val="clear" w:color="auto" w:fill="FFFFFF"/>
+        </w:rPr>
+        <w:t>EventSource</w:t>
       </w:r>
       <w:proofErr w:type="spellEnd"/>
-      <w:proofErr w:type="gramEnd"/>
-      <w:r>
-        <w:rPr>
-          <w:rFonts w:ascii="Verdana" w:hAnsi="Verdana"/>
-          <w:color w:val="000000"/>
-          <w:sz w:val="23"/>
-          <w:szCs w:val="23"/>
-        </w:rPr>
-        <w:t>("result").</w:t>
+      <w:r>
+        <w:rPr>
+          <w:rFonts w:ascii="Consolas" w:hAnsi="Consolas"/>
+          <w:color w:val="000000"/>
+          <w:sz w:val="23"/>
+          <w:szCs w:val="23"/>
+          <w:shd w:val="clear" w:color="auto" w:fill="FFFFFF"/>
+        </w:rPr>
+        <w:t>(</w:t>
+      </w:r>
+      <w:r>
+        <w:rPr>
+          <w:rStyle w:val="jsstringcolor"/>
+          <w:rFonts w:ascii="Consolas" w:hAnsi="Consolas"/>
+          <w:color w:val="A52A2A"/>
+          <w:sz w:val="23"/>
+          <w:szCs w:val="23"/>
+          <w:shd w:val="clear" w:color="auto" w:fill="FFFFFF"/>
+        </w:rPr>
+        <w:t>"</w:t>
       </w:r>
       <w:proofErr w:type="spellStart"/>
       <w:r>
         <w:rPr>
-          <w:rFonts w:ascii="Verdana" w:hAnsi="Verdana"/>
-          <w:color w:val="000000"/>
-          <w:sz w:val="23"/>
-          <w:szCs w:val="23"/>
-        </w:rPr>
-        <w:t>innerHTML</w:t>
+          <w:rStyle w:val="jsstringcolor"/>
+          <w:rFonts w:ascii="Consolas" w:hAnsi="Consolas"/>
+          <w:color w:val="A52A2A"/>
+          <w:sz w:val="23"/>
+          <w:szCs w:val="23"/>
+          <w:shd w:val="clear" w:color="auto" w:fill="FFFFFF"/>
+        </w:rPr>
+        <w:t>demo_sse.php</w:t>
       </w:r>
       <w:proofErr w:type="spellEnd"/>
       <w:r>
         <w:rPr>
-          <w:rFonts w:ascii="Verdana" w:hAnsi="Verdana"/>
-          <w:color w:val="000000"/>
-          <w:sz w:val="23"/>
-          <w:szCs w:val="23"/>
-        </w:rPr>
-        <w:t xml:space="preserve"> = </w:t>
+          <w:rStyle w:val="jsstringcolor"/>
+          <w:rFonts w:ascii="Consolas" w:hAnsi="Consolas"/>
+          <w:color w:val="A52A2A"/>
+          <w:sz w:val="23"/>
+          <w:szCs w:val="23"/>
+          <w:shd w:val="clear" w:color="auto" w:fill="FFFFFF"/>
+        </w:rPr>
+        <w:t>"</w:t>
+      </w:r>
+      <w:r>
+        <w:rPr>
+          <w:rFonts w:ascii="Consolas" w:hAnsi="Consolas"/>
+          <w:color w:val="000000"/>
+          <w:sz w:val="23"/>
+          <w:szCs w:val="23"/>
+          <w:shd w:val="clear" w:color="auto" w:fill="FFFFFF"/>
+        </w:rPr>
+        <w:t>);</w:t>
+      </w:r>
+      <w:r>
+        <w:rPr>
+          <w:rFonts w:ascii="Consolas" w:hAnsi="Consolas"/>
+          <w:color w:val="000000"/>
+          <w:sz w:val="23"/>
+          <w:szCs w:val="23"/>
+        </w:rPr>
+        <w:br/>
       </w:r>
       <w:proofErr w:type="spellStart"/>
       <w:r>
         <w:rPr>
-          <w:rFonts w:ascii="Verdana" w:hAnsi="Verdana"/>
-          <w:color w:val="000000"/>
-          <w:sz w:val="23"/>
-          <w:szCs w:val="23"/>
-        </w:rPr>
-        <w:t>event.data</w:t>
+          <w:rFonts w:ascii="Consolas" w:hAnsi="Consolas"/>
+          <w:color w:val="000000"/>
+          <w:sz w:val="23"/>
+          <w:szCs w:val="23"/>
+          <w:shd w:val="clear" w:color="auto" w:fill="FFFFFF"/>
+        </w:rPr>
+        <w:t>source.</w:t>
+      </w:r>
+      <w:r>
+        <w:rPr>
+          <w:rStyle w:val="jspropertycolor"/>
+          <w:rFonts w:ascii="Consolas" w:hAnsi="Consolas"/>
+          <w:color w:val="000000"/>
+          <w:sz w:val="23"/>
+          <w:szCs w:val="23"/>
+          <w:shd w:val="clear" w:color="auto" w:fill="FFFFFF"/>
+        </w:rPr>
+        <w:t>onmessage</w:t>
       </w:r>
       <w:proofErr w:type="spellEnd"/>
-      <w:r>
-        <w:rPr>
-          <w:rFonts w:ascii="Verdana" w:hAnsi="Verdana"/>
-          <w:color w:val="000000"/>
-          <w:sz w:val="23"/>
-          <w:szCs w:val="23"/>
-        </w:rPr>
-        <w:t>;</w:t>
-      </w:r>
-    </w:p>
-    <w:p>
-      <w:pPr>
-        <w:pStyle w:val="NormalWeb"/>
-        <w:shd w:val="clear" w:color="auto" w:fill="FFFFFF"/>
-        <w:spacing w:before="288" w:after="288"/>
-        <w:rPr>
-          <w:rFonts w:ascii="Verdana" w:hAnsi="Verdana"/>
-          <w:color w:val="000000"/>
-          <w:sz w:val="23"/>
-          <w:szCs w:val="23"/>
-        </w:rPr>
-      </w:pPr>
-      <w:r>
-        <w:rPr>
-          <w:rFonts w:ascii="Verdana" w:hAnsi="Verdana"/>
-          <w:color w:val="000000"/>
-          <w:sz w:val="23"/>
-          <w:szCs w:val="23"/>
-        </w:rPr>
-        <w:t xml:space="preserve">    };</w:t>
-      </w:r>
-    </w:p>
-    <w:p>
-      <w:pPr>
-        <w:pStyle w:val="NormalWeb"/>
-        <w:shd w:val="clear" w:color="auto" w:fill="FFFFFF"/>
-        <w:spacing w:before="288" w:after="288"/>
-        <w:rPr>
-          <w:rFonts w:ascii="Verdana" w:hAnsi="Verdana"/>
-          <w:color w:val="000000"/>
-          <w:sz w:val="23"/>
-          <w:szCs w:val="23"/>
-        </w:rPr>
-      </w:pPr>
-      <w:r>
-        <w:rPr>
-          <w:rFonts w:ascii="Verdana" w:hAnsi="Verdana"/>
-          <w:color w:val="000000"/>
-          <w:sz w:val="23"/>
-          <w:szCs w:val="23"/>
-        </w:rPr>
-        <w:t xml:space="preserve">  } else {</w:t>
-      </w:r>
-    </w:p>
-    <w:p>
-      <w:pPr>
-        <w:pStyle w:val="NormalWeb"/>
-        <w:shd w:val="clear" w:color="auto" w:fill="FFFFFF"/>
-        <w:spacing w:before="288" w:after="288"/>
-        <w:rPr>
-          <w:rFonts w:ascii="Verdana" w:hAnsi="Verdana"/>
-          <w:color w:val="000000"/>
-          <w:sz w:val="23"/>
-          <w:szCs w:val="23"/>
-        </w:rPr>
-      </w:pPr>
-      <w:r>
-        <w:rPr>
-          <w:rFonts w:ascii="Verdana" w:hAnsi="Verdana"/>
-          <w:color w:val="000000"/>
-          <w:sz w:val="23"/>
-          <w:szCs w:val="23"/>
-        </w:rPr>
-        <w:lastRenderedPageBreak/>
-        <w:t xml:space="preserve">    </w:t>
-      </w:r>
-      <w:proofErr w:type="spellStart"/>
-      <w:proofErr w:type="gramStart"/>
-      <w:r>
-        <w:rPr>
-          <w:rFonts w:ascii="Verdana" w:hAnsi="Verdana"/>
-          <w:color w:val="000000"/>
-          <w:sz w:val="23"/>
-          <w:szCs w:val="23"/>
-        </w:rPr>
-        <w:t>document.getElementById</w:t>
-      </w:r>
-      <w:proofErr w:type="spellEnd"/>
-      <w:proofErr w:type="gramEnd"/>
-      <w:r>
-        <w:rPr>
-          <w:rFonts w:ascii="Verdana" w:hAnsi="Verdana"/>
-          <w:color w:val="000000"/>
-          <w:sz w:val="23"/>
-          <w:szCs w:val="23"/>
-        </w:rPr>
-        <w:t>("result").</w:t>
-      </w:r>
-      <w:proofErr w:type="spellStart"/>
-      <w:r>
-        <w:rPr>
-          <w:rFonts w:ascii="Verdana" w:hAnsi="Verdana"/>
-          <w:color w:val="000000"/>
-          <w:sz w:val="23"/>
-          <w:szCs w:val="23"/>
-        </w:rPr>
-        <w:t>innerHTML</w:t>
-      </w:r>
-      <w:proofErr w:type="spellEnd"/>
-      <w:r>
-        <w:rPr>
-          <w:rFonts w:ascii="Verdana" w:hAnsi="Verdana"/>
-          <w:color w:val="000000"/>
-          <w:sz w:val="23"/>
-          <w:szCs w:val="23"/>
-        </w:rPr>
-        <w:t xml:space="preserve"> = "Sorry, your browser does not support Web Workers...";</w:t>
-      </w:r>
-    </w:p>
-    <w:p>
-      <w:pPr>
-        <w:pStyle w:val="NormalWeb"/>
-        <w:shd w:val="clear" w:color="auto" w:fill="FFFFFF"/>
-        <w:spacing w:before="288" w:after="288"/>
-        <w:rPr>
-          <w:rFonts w:ascii="Verdana" w:hAnsi="Verdana"/>
-          <w:color w:val="000000"/>
-          <w:sz w:val="23"/>
-          <w:szCs w:val="23"/>
-        </w:rPr>
-      </w:pPr>
-      <w:r>
-        <w:rPr>
-          <w:rFonts w:ascii="Verdana" w:hAnsi="Verdana"/>
-          <w:color w:val="000000"/>
-          <w:sz w:val="23"/>
-          <w:szCs w:val="23"/>
-        </w:rPr>
-        <w:t xml:space="preserve">  }</w:t>
-      </w:r>
-    </w:p>
-    <w:p>
-      <w:pPr>
-        <w:pStyle w:val="NormalWeb"/>
-        <w:shd w:val="clear" w:color="auto" w:fill="FFFFFF"/>
-        <w:spacing w:before="288" w:after="288"/>
-        <w:rPr>
-          <w:rFonts w:ascii="Verdana" w:hAnsi="Verdana"/>
-          <w:color w:val="000000"/>
-          <w:sz w:val="23"/>
-          <w:szCs w:val="23"/>
-        </w:rPr>
-      </w:pPr>
-      <w:r>
-        <w:rPr>
-          <w:rFonts w:ascii="Verdana" w:hAnsi="Verdana"/>
-          <w:color w:val="000000"/>
-          <w:sz w:val="23"/>
-          <w:szCs w:val="23"/>
-        </w:rPr>
-        <w:t>}</w:t>
-      </w:r>
-    </w:p>
-    <w:p>
-      <w:pPr>
-        <w:pStyle w:val="NormalWeb"/>
-        <w:shd w:val="clear" w:color="auto" w:fill="FFFFFF"/>
-        <w:spacing w:before="288" w:after="288"/>
-        <w:rPr>
-          <w:rFonts w:ascii="Verdana" w:hAnsi="Verdana"/>
-          <w:color w:val="000000"/>
-          <w:sz w:val="23"/>
-          <w:szCs w:val="23"/>
-        </w:rPr>
-      </w:pPr>
-    </w:p>
-    <w:p>
-      <w:pPr>
-        <w:pStyle w:val="NormalWeb"/>
-        <w:shd w:val="clear" w:color="auto" w:fill="FFFFFF"/>
-        <w:spacing w:before="288" w:after="288"/>
-        <w:rPr>
-          <w:rFonts w:ascii="Verdana" w:hAnsi="Verdana"/>
-          <w:color w:val="000000"/>
-          <w:sz w:val="23"/>
-          <w:szCs w:val="23"/>
-        </w:rPr>
-      </w:pPr>
-      <w:r>
-        <w:rPr>
-          <w:rFonts w:ascii="Verdana" w:hAnsi="Verdana"/>
-          <w:color w:val="000000"/>
-          <w:sz w:val="23"/>
-          <w:szCs w:val="23"/>
-        </w:rPr>
-        <w:t xml:space="preserve">function </w:t>
-      </w:r>
-      <w:proofErr w:type="spellStart"/>
-      <w:proofErr w:type="gramStart"/>
-      <w:r>
-        <w:rPr>
-          <w:rFonts w:ascii="Verdana" w:hAnsi="Verdana"/>
-          <w:color w:val="000000"/>
-          <w:sz w:val="23"/>
-          <w:szCs w:val="23"/>
-        </w:rPr>
-        <w:t>stopWorker</w:t>
-      </w:r>
-      <w:proofErr w:type="spellEnd"/>
-      <w:r>
-        <w:rPr>
-          <w:rFonts w:ascii="Verdana" w:hAnsi="Verdana"/>
-          <w:color w:val="000000"/>
-          <w:sz w:val="23"/>
-          <w:szCs w:val="23"/>
-        </w:rPr>
-        <w:t>(</w:t>
-      </w:r>
-      <w:proofErr w:type="gramEnd"/>
-      <w:r>
-        <w:rPr>
-          <w:rFonts w:ascii="Verdana" w:hAnsi="Verdana"/>
-          <w:color w:val="000000"/>
-          <w:sz w:val="23"/>
-          <w:szCs w:val="23"/>
-        </w:rPr>
-        <w:t xml:space="preserve">) { </w:t>
-      </w:r>
-    </w:p>
-    <w:p>
-      <w:pPr>
-        <w:pStyle w:val="NormalWeb"/>
-        <w:shd w:val="clear" w:color="auto" w:fill="FFFFFF"/>
-        <w:spacing w:before="288" w:after="288"/>
-        <w:rPr>
-          <w:rFonts w:ascii="Verdana" w:hAnsi="Verdana"/>
-          <w:color w:val="000000"/>
-          <w:sz w:val="23"/>
-          <w:szCs w:val="23"/>
-        </w:rPr>
-      </w:pPr>
-      <w:r>
-        <w:rPr>
-          <w:rFonts w:ascii="Verdana" w:hAnsi="Verdana"/>
-          <w:color w:val="000000"/>
-          <w:sz w:val="23"/>
-          <w:szCs w:val="23"/>
-        </w:rPr>
-        <w:t xml:space="preserve">  </w:t>
-      </w:r>
-      <w:proofErr w:type="spellStart"/>
-      <w:proofErr w:type="gramStart"/>
-      <w:r>
-        <w:rPr>
-          <w:rFonts w:ascii="Verdana" w:hAnsi="Verdana"/>
-          <w:color w:val="000000"/>
-          <w:sz w:val="23"/>
-          <w:szCs w:val="23"/>
-        </w:rPr>
-        <w:t>w.terminate</w:t>
-      </w:r>
-      <w:proofErr w:type="spellEnd"/>
-      <w:proofErr w:type="gramEnd"/>
-      <w:r>
-        <w:rPr>
-          <w:rFonts w:ascii="Verdana" w:hAnsi="Verdana"/>
-          <w:color w:val="000000"/>
-          <w:sz w:val="23"/>
-          <w:szCs w:val="23"/>
-        </w:rPr>
-        <w:t>();</w:t>
-      </w:r>
-    </w:p>
-    <w:p>
-      <w:pPr>
-        <w:pStyle w:val="NormalWeb"/>
-        <w:shd w:val="clear" w:color="auto" w:fill="FFFFFF"/>
-        <w:spacing w:before="288" w:after="288"/>
-        <w:rPr>
-          <w:rFonts w:ascii="Verdana" w:hAnsi="Verdana"/>
-          <w:color w:val="000000"/>
-          <w:sz w:val="23"/>
-          <w:szCs w:val="23"/>
-        </w:rPr>
-      </w:pPr>
-      <w:r>
-        <w:rPr>
-          <w:rFonts w:ascii="Verdana" w:hAnsi="Verdana"/>
-          <w:color w:val="000000"/>
-          <w:sz w:val="23"/>
-          <w:szCs w:val="23"/>
-        </w:rPr>
-        <w:t xml:space="preserve">  w = </w:t>
-      </w:r>
-      <w:proofErr w:type="gramStart"/>
-      <w:r>
-        <w:rPr>
-          <w:rFonts w:ascii="Verdana" w:hAnsi="Verdana"/>
-          <w:color w:val="000000"/>
-          <w:sz w:val="23"/>
-          <w:szCs w:val="23"/>
-        </w:rPr>
-        <w:t>undefined;</w:t>
-      </w:r>
-      <w:proofErr w:type="gramEnd"/>
-    </w:p>
-    <w:p>
-      <w:pPr>
-        <w:pStyle w:val="NormalWeb"/>
-        <w:shd w:val="clear" w:color="auto" w:fill="FFFFFF"/>
-        <w:spacing w:before="288" w:after="288"/>
-        <w:rPr>
-          <w:rFonts w:ascii="Verdana" w:hAnsi="Verdana"/>
-          <w:color w:val="000000"/>
-          <w:sz w:val="23"/>
-          <w:szCs w:val="23"/>
-        </w:rPr>
-      </w:pPr>
-      <w:r>
-        <w:rPr>
-          <w:rFonts w:ascii="Verdana" w:hAnsi="Verdana"/>
-          <w:color w:val="000000"/>
-          <w:sz w:val="23"/>
-          <w:szCs w:val="23"/>
-        </w:rPr>
-        <w:t>}</w:t>
-      </w:r>
-    </w:p>
-    <w:p>
-      <w:pPr>
-        <w:pStyle w:val="NormalWeb"/>
-        <w:shd w:val="clear" w:color="auto" w:fill="FFFFFF"/>
-        <w:spacing w:before="288" w:after="288"/>
-        <w:rPr>
-          <w:rFonts w:ascii="Verdana" w:hAnsi="Verdana"/>
-          <w:color w:val="000000"/>
-          <w:sz w:val="23"/>
-          <w:szCs w:val="23"/>
-        </w:rPr>
-      </w:pPr>
-      <w:r>
-        <w:rPr>
-          <w:rFonts w:ascii="Verdana" w:hAnsi="Verdana"/>
-          <w:color w:val="000000"/>
-          <w:sz w:val="23"/>
-          <w:szCs w:val="23"/>
-        </w:rPr>
-        <w:t>&lt;/script&gt;</w:t>
-      </w:r>
-    </w:p>
-    <w:p>
-      <w:pPr>
-        <w:pStyle w:val="NormalWeb"/>
-        <w:shd w:val="clear" w:color="auto" w:fill="FFFFFF"/>
-        <w:spacing w:before="288" w:after="288"/>
-        <w:rPr>
-          <w:rFonts w:ascii="Verdana" w:hAnsi="Verdana"/>
-          <w:color w:val="000000"/>
-          <w:sz w:val="23"/>
-          <w:szCs w:val="23"/>
-        </w:rPr>
-      </w:pPr>
-    </w:p>
-    <w:p>
-      <w:pPr>
-        <w:pStyle w:val="NormalWeb"/>
-        <w:shd w:val="clear" w:color="auto" w:fill="FFFFFF"/>
-        <w:spacing w:before="288" w:after="288"/>
-        <w:rPr>
-          <w:rFonts w:ascii="Verdana" w:hAnsi="Verdana"/>
-          <w:color w:val="000000"/>
-          <w:sz w:val="23"/>
-          <w:szCs w:val="23"/>
-        </w:rPr>
-      </w:pPr>
-      <w:r>
-        <w:rPr>
-          <w:rFonts w:ascii="Verdana" w:hAnsi="Verdana"/>
-          <w:color w:val="000000"/>
-          <w:sz w:val="23"/>
-          <w:szCs w:val="23"/>
-        </w:rPr>
-        <w:t>&lt;/body&gt;</w:t>
-      </w:r>
-    </w:p>
-    <w:p>
-      <w:pPr>
-        <w:pStyle w:val="NormalWeb"/>
-        <w:shd w:val="clear" w:color="auto" w:fill="FFFFFF"/>
-        <w:spacing w:before="288" w:after="288"/>
-        <w:rPr>
-          <w:rFonts w:ascii="Verdana" w:hAnsi="Verdana"/>
-          <w:color w:val="000000"/>
-          <w:sz w:val="23"/>
-          <w:szCs w:val="23"/>
-        </w:rPr>
-      </w:pPr>
-      <w:r>
-        <w:rPr>
-          <w:rFonts w:ascii="Verdana" w:hAnsi="Verdana"/>
-          <w:color w:val="000000"/>
-          <w:sz w:val="23"/>
-          <w:szCs w:val="23"/>
-        </w:rPr>
-        <w:t>&lt;/html&gt;</w:t>
-      </w:r>
-    </w:p>
-    <w:p>
-      <w:pPr>
-        <w:pStyle w:val="NormalWeb"/>
-        <w:shd w:val="clear" w:color="auto" w:fill="FFFFFF"/>
-        <w:spacing w:before="288" w:after="288"/>
-        <w:rPr>
-          <w:rFonts w:ascii="Verdana" w:hAnsi="Verdana"/>
-          <w:color w:val="000000"/>
-          <w:sz w:val="23"/>
-          <w:szCs w:val="23"/>
-        </w:rPr>
-      </w:pPr>
-    </w:p>
-    <w:p>
-      <w:pPr>
-        <w:pStyle w:val="intro"/>
-        <w:shd w:val="clear" w:color="auto" w:fill="FFFFFF"/>
-        <w:spacing w:before="288" w:beforeAutospacing="0" w:after="288" w:afterAutospacing="0"/>
-        <w:rPr>
-          <w:rFonts w:ascii="Verdana" w:hAnsi="Verdana"/>
-          <w:color w:val="000000"/>
-        </w:rPr>
-      </w:pPr>
-      <w:r>
-        <w:rPr>
-          <w:rFonts w:ascii="Verdana" w:hAnsi="Verdana"/>
-          <w:color w:val="000000"/>
-        </w:rPr>
-        <w:t>Server-Sent Events (SSE) allow a web page to get updates from a server.</w:t>
-      </w:r>
-    </w:p>
-    <w:p>
-      <w:pPr>
-        <w:pStyle w:val="NormalWeb"/>
-        <w:shd w:val="clear" w:color="auto" w:fill="FFFFFF"/>
-        <w:spacing w:before="288" w:beforeAutospacing="0" w:after="288" w:afterAutospacing="0"/>
-        <w:rPr>
-          <w:rFonts w:ascii="Verdana" w:hAnsi="Verdana"/>
-          <w:color w:val="000000"/>
-          <w:sz w:val="23"/>
-          <w:szCs w:val="23"/>
-        </w:rPr>
-      </w:pPr>
-      <w:r>
-        <w:rPr>
-          <w:rStyle w:val="jskeywordcolor"/>
-          <w:rFonts w:ascii="Consolas" w:hAnsi="Consolas"/>
-          <w:color w:val="0000CD"/>
-          <w:sz w:val="23"/>
-          <w:szCs w:val="23"/>
-          <w:shd w:val="clear" w:color="auto" w:fill="FFFFFF"/>
-        </w:rPr>
-        <w:t>var</w:t>
-      </w:r>
-      <w:r>
-        <w:rPr>
-          <w:rFonts w:ascii="Consolas" w:hAnsi="Consolas"/>
-          <w:color w:val="000000"/>
-          <w:sz w:val="23"/>
-          <w:szCs w:val="23"/>
-          <w:shd w:val="clear" w:color="auto" w:fill="FFFFFF"/>
-        </w:rPr>
-        <w:t> source = </w:t>
-      </w:r>
-      <w:r>
-        <w:rPr>
-          <w:rStyle w:val="jskeywordcolor"/>
-          <w:rFonts w:ascii="Consolas" w:hAnsi="Consolas"/>
-          <w:color w:val="0000CD"/>
-          <w:sz w:val="23"/>
-          <w:szCs w:val="23"/>
-          <w:shd w:val="clear" w:color="auto" w:fill="FFFFFF"/>
-        </w:rPr>
-        <w:t>new</w:t>
-      </w:r>
-      <w:r>
-        <w:rPr>
-          <w:rFonts w:ascii="Consolas" w:hAnsi="Consolas"/>
-          <w:color w:val="000000"/>
-          <w:sz w:val="23"/>
-          <w:szCs w:val="23"/>
-          <w:shd w:val="clear" w:color="auto" w:fill="FFFFFF"/>
-        </w:rPr>
-        <w:t> </w:t>
-      </w:r>
-      <w:proofErr w:type="spellStart"/>
-      <w:r>
-        <w:rPr>
-          <w:rFonts w:ascii="Consolas" w:hAnsi="Consolas"/>
-          <w:color w:val="000000"/>
-          <w:sz w:val="23"/>
-          <w:szCs w:val="23"/>
-          <w:shd w:val="clear" w:color="auto" w:fill="FFFFFF"/>
-        </w:rPr>
-        <w:t>EventSource</w:t>
-      </w:r>
-      <w:proofErr w:type="spellEnd"/>
-      <w:r>
-        <w:rPr>
-          <w:rFonts w:ascii="Consolas" w:hAnsi="Consolas"/>
-          <w:color w:val="000000"/>
-          <w:sz w:val="23"/>
-          <w:szCs w:val="23"/>
-          <w:shd w:val="clear" w:color="auto" w:fill="FFFFFF"/>
-        </w:rPr>
-        <w:t>(</w:t>
-      </w:r>
-      <w:r>
-        <w:rPr>
-          <w:rStyle w:val="jsstringcolor"/>
-          <w:rFonts w:ascii="Consolas" w:hAnsi="Consolas"/>
-          <w:color w:val="A52A2A"/>
-          <w:sz w:val="23"/>
-          <w:szCs w:val="23"/>
-          <w:shd w:val="clear" w:color="auto" w:fill="FFFFFF"/>
-        </w:rPr>
-        <w:t>"</w:t>
-      </w:r>
-      <w:proofErr w:type="spellStart"/>
-      <w:r>
-        <w:rPr>
-          <w:rStyle w:val="jsstringcolor"/>
-          <w:rFonts w:ascii="Consolas" w:hAnsi="Consolas"/>
-          <w:color w:val="A52A2A"/>
-          <w:sz w:val="23"/>
-          <w:szCs w:val="23"/>
-          <w:shd w:val="clear" w:color="auto" w:fill="FFFFFF"/>
-        </w:rPr>
-        <w:t>demo_sse.php</w:t>
-      </w:r>
-      <w:proofErr w:type="spellEnd"/>
-      <w:r>
-        <w:rPr>
-          <w:rStyle w:val="jsstringcolor"/>
-          <w:rFonts w:ascii="Consolas" w:hAnsi="Consolas"/>
-          <w:color w:val="A52A2A"/>
-          <w:sz w:val="23"/>
-          <w:szCs w:val="23"/>
-          <w:shd w:val="clear" w:color="auto" w:fill="FFFFFF"/>
-        </w:rPr>
-        <w:t>"</w:t>
-      </w:r>
-      <w:r>
-        <w:rPr>
-          <w:rFonts w:ascii="Consolas" w:hAnsi="Consolas"/>
-          <w:color w:val="000000"/>
-          <w:sz w:val="23"/>
-          <w:szCs w:val="23"/>
-          <w:shd w:val="clear" w:color="auto" w:fill="FFFFFF"/>
-        </w:rPr>
-        <w:t>);</w:t>
-      </w:r>
-      <w:r>
-        <w:rPr>
-          <w:rFonts w:ascii="Consolas" w:hAnsi="Consolas"/>
-          <w:color w:val="000000"/>
-          <w:sz w:val="23"/>
-          <w:szCs w:val="23"/>
-        </w:rPr>
-        <w:br/>
-      </w:r>
-      <w:proofErr w:type="spellStart"/>
-      <w:proofErr w:type="gramStart"/>
-      <w:r>
-        <w:rPr>
-          <w:rFonts w:ascii="Consolas" w:hAnsi="Consolas"/>
-          <w:color w:val="000000"/>
-          <w:sz w:val="23"/>
-          <w:szCs w:val="23"/>
-          <w:shd w:val="clear" w:color="auto" w:fill="FFFFFF"/>
-        </w:rPr>
-        <w:t>source.</w:t>
-      </w:r>
-      <w:r>
-        <w:rPr>
-          <w:rStyle w:val="jspropertycolor"/>
-          <w:rFonts w:ascii="Consolas" w:hAnsi="Consolas"/>
-          <w:color w:val="000000"/>
-          <w:sz w:val="23"/>
-          <w:szCs w:val="23"/>
-          <w:shd w:val="clear" w:color="auto" w:fill="FFFFFF"/>
-        </w:rPr>
-        <w:t>onmessage</w:t>
-      </w:r>
-      <w:proofErr w:type="spellEnd"/>
-      <w:proofErr w:type="gramEnd"/>
       <w:r>
         <w:rPr>
           <w:rFonts w:ascii="Consolas" w:hAnsi="Consolas"/>
@@ -19226,6 +19323,8 @@
           <w:tab w:val="left" w:pos="2424"/>
         </w:tabs>
       </w:pPr>
+      <w:bookmarkStart w:id="1" w:name="_GoBack"/>
+      <w:bookmarkEnd w:id="1"/>
     </w:p>
     <w:sectPr>
       <w:pgSz w:w="12240" w:h="15840"/>
@@ -19238,8 +19337,8 @@
 </file>
 
 <file path=word/numbering.xml><?xml version="1.0" encoding="utf-8"?>
-<w:numbering xmlns:wpc="http://schemas.microsoft.com/office/word/2010/wordprocessingCanvas" xmlns:cx="http://schemas.microsoft.com/office/drawing/2014/chartex" xmlns:cx1="http://schemas.microsoft.com/office/drawing/2015/9/8/chartex" xmlns:cx2="http://schemas.microsoft.com/office/drawing/2015/10/21/chartex" xmlns:cx3="http://schemas.microsoft.com/office/drawing/2016/5/9/chartex" xmlns:cx4="http://schemas.microsoft.com/office/drawing/2016/5/10/chartex" xmlns:cx5="http://schemas.microsoft.com/office/drawing/2016/5/11/chartex" xmlns:cx6="http://schemas.microsoft.com/office/drawing/2016/5/12/chartex" xmlns:cx7="http://schemas.microsoft.com/office/drawing/2016/5/13/chartex" xmlns:cx8="http://schemas.microsoft.com/office/drawing/2016/5/14/chartex" xmlns:mc="http://schemas.openxmlformats.org/markup-compatibility/2006" xmlns:aink="http://schemas.microsoft.com/office/drawing/2016/ink" xmlns:am3d="http://schemas.microsoft.com/office/drawing/2017/model3d" xmlns:o="urn:schemas-microsoft-com:office:office" xmlns:oel="http://schemas.microsoft.com/office/2019/extlst" xmlns:r="http://schemas.openxmlformats.org/officeDocument/2006/relationships" xmlns:m="http://schemas.openxmlformats.org/officeDocument/2006/math" xmlns:v="urn:schemas-microsoft-com:vml" xmlns:wp14="http://schemas.microsoft.com/office/word/2010/wordprocessingDrawing" xmlns:wp="http://schemas.openxmlformats.org/drawingml/2006/wordprocessingDrawing" xmlns:w10="urn:schemas-microsoft-com:office:word" xmlns:w="http://schemas.openxmlformats.org/wordprocessingml/2006/main" xmlns:w14="http://schemas.microsoft.com/office/word/2010/wordml" xmlns:w15="http://schemas.microsoft.com/office/word/2012/wordml" xmlns:w16cex="http://schemas.microsoft.com/office/word/2018/wordml/cex" xmlns:w16cid="http://schemas.microsoft.com/office/word/2016/wordml/cid" xmlns:w16="http://schemas.microsoft.com/office/word/2018/wordml" xmlns:w16sdtdh="http://schemas.microsoft.com/office/word/2020/wordml/sdtdatahash" xmlns:w16se="http://schemas.microsoft.com/office/word/2015/wordml/symex" xmlns:wpg="http://schemas.microsoft.com/office/word/2010/wordprocessingGroup" xmlns:wpi="http://schemas.microsoft.com/office/word/2010/wordprocessingInk" xmlns:wne="http://schemas.microsoft.com/office/word/2006/wordml" xmlns:wps="http://schemas.microsoft.com/office/word/2010/wordprocessingShape" mc:Ignorable="w14 w15 w16se w16cid w16 w16cex w16sdtdh wp14">
-  <w:abstractNum w:abstractNumId="0" w15:restartNumberingAfterBreak="0">
+<w:numbering xmlns:wpc="http://schemas.microsoft.com/office/word/2010/wordprocessingCanvas" xmlns:mc="http://schemas.openxmlformats.org/markup-compatibility/2006" xmlns:o="urn:schemas-microsoft-com:office:office" xmlns:r="http://schemas.openxmlformats.org/officeDocument/2006/relationships" xmlns:m="http://schemas.openxmlformats.org/officeDocument/2006/math" xmlns:v="urn:schemas-microsoft-com:vml" xmlns:wp14="http://schemas.microsoft.com/office/word/2010/wordprocessingDrawing" xmlns:wp="http://schemas.openxmlformats.org/drawingml/2006/wordprocessingDrawing" xmlns:w10="urn:schemas-microsoft-com:office:word" xmlns:w="http://schemas.openxmlformats.org/wordprocessingml/2006/main" xmlns:w14="http://schemas.microsoft.com/office/word/2010/wordml" xmlns:w15="http://schemas.microsoft.com/office/word/2012/wordml" xmlns:wpg="http://schemas.microsoft.com/office/word/2010/wordprocessingGroup" xmlns:wpi="http://schemas.microsoft.com/office/word/2010/wordprocessingInk" xmlns:wne="http://schemas.microsoft.com/office/word/2006/wordml" xmlns:wps="http://schemas.microsoft.com/office/word/2010/wordprocessingShape" mc:Ignorable="w14 w15 wp14">
+  <w:abstractNum w:abstractNumId="0">
     <w:nsid w:val="025E0B05"/>
     <w:multiLevelType w:val="multilevel"/>
     <w:tmpl w:val="DEC249A6"/>
@@ -19388,7 +19487,7 @@
       </w:rPr>
     </w:lvl>
   </w:abstractNum>
-  <w:abstractNum w:abstractNumId="1" w15:restartNumberingAfterBreak="0">
+  <w:abstractNum w:abstractNumId="1">
     <w:nsid w:val="08BE17C9"/>
     <w:multiLevelType w:val="multilevel"/>
     <w:tmpl w:val="4F9C9170"/>
@@ -19537,7 +19636,7 @@
       </w:rPr>
     </w:lvl>
   </w:abstractNum>
-  <w:abstractNum w:abstractNumId="2" w15:restartNumberingAfterBreak="0">
+  <w:abstractNum w:abstractNumId="2">
     <w:nsid w:val="18D72567"/>
     <w:multiLevelType w:val="multilevel"/>
     <w:tmpl w:val="401E2EDA"/>
@@ -19686,7 +19785,7 @@
       </w:rPr>
     </w:lvl>
   </w:abstractNum>
-  <w:abstractNum w:abstractNumId="3" w15:restartNumberingAfterBreak="0">
+  <w:abstractNum w:abstractNumId="3">
     <w:nsid w:val="23F11380"/>
     <w:multiLevelType w:val="multilevel"/>
     <w:tmpl w:val="990CCDB8"/>
@@ -19835,7 +19934,7 @@
       </w:rPr>
     </w:lvl>
   </w:abstractNum>
-  <w:abstractNum w:abstractNumId="4" w15:restartNumberingAfterBreak="0">
+  <w:abstractNum w:abstractNumId="4">
     <w:nsid w:val="27312D3F"/>
     <w:multiLevelType w:val="multilevel"/>
     <w:tmpl w:val="EEB06CDC"/>
@@ -19984,7 +20083,7 @@
       </w:rPr>
     </w:lvl>
   </w:abstractNum>
-  <w:abstractNum w:abstractNumId="5" w15:restartNumberingAfterBreak="0">
+  <w:abstractNum w:abstractNumId="5">
     <w:nsid w:val="2A9B30C0"/>
     <w:multiLevelType w:val="multilevel"/>
     <w:tmpl w:val="D26C12AE"/>
@@ -20133,7 +20232,7 @@
       </w:rPr>
     </w:lvl>
   </w:abstractNum>
-  <w:abstractNum w:abstractNumId="6" w15:restartNumberingAfterBreak="0">
+  <w:abstractNum w:abstractNumId="6">
     <w:nsid w:val="31BF2652"/>
     <w:multiLevelType w:val="multilevel"/>
     <w:tmpl w:val="7DEEB0FE"/>
@@ -20282,7 +20381,7 @@
       </w:rPr>
     </w:lvl>
   </w:abstractNum>
-  <w:abstractNum w:abstractNumId="7" w15:restartNumberingAfterBreak="0">
+  <w:abstractNum w:abstractNumId="7">
     <w:nsid w:val="3BA72DD7"/>
     <w:multiLevelType w:val="multilevel"/>
     <w:tmpl w:val="A0C08098"/>
@@ -20431,7 +20530,7 @@
       </w:rPr>
     </w:lvl>
   </w:abstractNum>
-  <w:abstractNum w:abstractNumId="8" w15:restartNumberingAfterBreak="0">
+  <w:abstractNum w:abstractNumId="8">
     <w:nsid w:val="41F0507D"/>
     <w:multiLevelType w:val="multilevel"/>
     <w:tmpl w:val="236EB55C"/>
@@ -20580,7 +20679,7 @@
       </w:rPr>
     </w:lvl>
   </w:abstractNum>
-  <w:abstractNum w:abstractNumId="9" w15:restartNumberingAfterBreak="0">
+  <w:abstractNum w:abstractNumId="9">
     <w:nsid w:val="57290F0B"/>
     <w:multiLevelType w:val="multilevel"/>
     <w:tmpl w:val="A32A1CD0"/>
@@ -20729,7 +20828,7 @@
       </w:rPr>
     </w:lvl>
   </w:abstractNum>
-  <w:abstractNum w:abstractNumId="10" w15:restartNumberingAfterBreak="0">
+  <w:abstractNum w:abstractNumId="10">
     <w:nsid w:val="75965581"/>
     <w:multiLevelType w:val="multilevel"/>
     <w:tmpl w:val="E63AE6DA"/>
@@ -20878,7 +20977,7 @@
       </w:rPr>
     </w:lvl>
   </w:abstractNum>
-  <w:abstractNum w:abstractNumId="11" w15:restartNumberingAfterBreak="0">
+  <w:abstractNum w:abstractNumId="11">
     <w:nsid w:val="7AD80693"/>
     <w:multiLevelType w:val="multilevel"/>
     <w:tmpl w:val="E35CE198"/>
@@ -21027,47 +21126,47 @@
       </w:rPr>
     </w:lvl>
   </w:abstractNum>
-  <w:num w:numId="1" w16cid:durableId="837237546">
+  <w:num w:numId="1">
     <w:abstractNumId w:val="1"/>
   </w:num>
-  <w:num w:numId="2" w16cid:durableId="274871168">
+  <w:num w:numId="2">
     <w:abstractNumId w:val="2"/>
   </w:num>
-  <w:num w:numId="3" w16cid:durableId="1939947767">
+  <w:num w:numId="3">
     <w:abstractNumId w:val="6"/>
   </w:num>
-  <w:num w:numId="4" w16cid:durableId="1611548731">
+  <w:num w:numId="4">
     <w:abstractNumId w:val="5"/>
   </w:num>
-  <w:num w:numId="5" w16cid:durableId="1740905057">
+  <w:num w:numId="5">
     <w:abstractNumId w:val="11"/>
   </w:num>
-  <w:num w:numId="6" w16cid:durableId="711536470">
+  <w:num w:numId="6">
     <w:abstractNumId w:val="8"/>
   </w:num>
-  <w:num w:numId="7" w16cid:durableId="1213151244">
+  <w:num w:numId="7">
     <w:abstractNumId w:val="3"/>
   </w:num>
-  <w:num w:numId="8" w16cid:durableId="1904758283">
+  <w:num w:numId="8">
     <w:abstractNumId w:val="0"/>
   </w:num>
-  <w:num w:numId="9" w16cid:durableId="142283505">
+  <w:num w:numId="9">
     <w:abstractNumId w:val="4"/>
   </w:num>
-  <w:num w:numId="10" w16cid:durableId="1877423067">
+  <w:num w:numId="10">
     <w:abstractNumId w:val="9"/>
   </w:num>
-  <w:num w:numId="11" w16cid:durableId="512308209">
+  <w:num w:numId="11">
     <w:abstractNumId w:val="10"/>
   </w:num>
-  <w:num w:numId="12" w16cid:durableId="1896698966">
+  <w:num w:numId="12">
     <w:abstractNumId w:val="7"/>
   </w:num>
 </w:numbering>
 </file>
 
 <file path=word/styles.xml><?xml version="1.0" encoding="utf-8"?>
-<w:styles xmlns:mc="http://schemas.openxmlformats.org/markup-compatibility/2006" xmlns:r="http://schemas.openxmlformats.org/officeDocument/2006/relationships" xmlns:w="http://schemas.openxmlformats.org/wordprocessingml/2006/main" xmlns:w14="http://schemas.microsoft.com/office/word/2010/wordml" xmlns:w15="http://schemas.microsoft.com/office/word/2012/wordml" xmlns:w16cex="http://schemas.microsoft.com/office/word/2018/wordml/cex" xmlns:w16cid="http://schemas.microsoft.com/office/word/2016/wordml/cid" xmlns:w16="http://schemas.microsoft.com/office/word/2018/wordml" xmlns:w16sdtdh="http://schemas.microsoft.com/office/word/2020/wordml/sdtdatahash" xmlns:w16se="http://schemas.microsoft.com/office/word/2015/wordml/symex" mc:Ignorable="w14 w15 w16se w16cid w16 w16cex w16sdtdh">
+<w:styles xmlns:mc="http://schemas.openxmlformats.org/markup-compatibility/2006" xmlns:r="http://schemas.openxmlformats.org/officeDocument/2006/relationships" xmlns:w="http://schemas.openxmlformats.org/wordprocessingml/2006/main" xmlns:w14="http://schemas.microsoft.com/office/word/2010/wordml" xmlns:w15="http://schemas.microsoft.com/office/word/2012/wordml" mc:Ignorable="w14 w15">
   <w:docDefaults>
     <w:rPrDefault>
       <w:rPr>
@@ -21083,7 +21182,7 @@
       </w:pPr>
     </w:pPrDefault>
   </w:docDefaults>
-  <w:latentStyles w:defLockedState="0" w:defUIPriority="99" w:defSemiHidden="0" w:defUnhideWhenUsed="0" w:defQFormat="0" w:count="376">
+  <w:latentStyles w:defLockedState="0" w:defUIPriority="99" w:defSemiHidden="0" w:defUnhideWhenUsed="0" w:defQFormat="0" w:count="371">
     <w:lsdException w:name="Normal" w:uiPriority="0" w:qFormat="1"/>
     <w:lsdException w:name="heading 1" w:uiPriority="9" w:qFormat="1"/>
     <w:lsdException w:name="heading 2" w:semiHidden="1" w:uiPriority="9" w:unhideWhenUsed="1" w:qFormat="1"/>
@@ -21455,11 +21554,6 @@
     <w:lsdException w:name="List Table 5 Dark Accent 6" w:uiPriority="50"/>
     <w:lsdException w:name="List Table 6 Colorful Accent 6" w:uiPriority="51"/>
     <w:lsdException w:name="List Table 7 Colorful Accent 6" w:uiPriority="52"/>
-    <w:lsdException w:name="Mention" w:semiHidden="1" w:unhideWhenUsed="1"/>
-    <w:lsdException w:name="Smart Hyperlink" w:semiHidden="1" w:unhideWhenUsed="1"/>
-    <w:lsdException w:name="Hashtag" w:semiHidden="1" w:unhideWhenUsed="1"/>
-    <w:lsdException w:name="Unresolved Mention" w:semiHidden="1" w:unhideWhenUsed="1"/>
-    <w:lsdException w:name="Smart Link" w:semiHidden="1" w:unhideWhenUsed="1"/>
   </w:latentStyles>
   <w:style w:type="paragraph" w:default="1" w:styleId="Normal">
     <w:name w:val="Normal"/>
@@ -21510,6 +21604,7 @@
   <w:style w:type="character" w:default="1" w:styleId="DefaultParagraphFont">
     <w:name w:val="Default Paragraph Font"/>
     <w:uiPriority w:val="1"/>
+    <w:semiHidden/>
     <w:unhideWhenUsed/>
   </w:style>
   <w:style w:type="table" w:default="1" w:styleId="TableNormal">

</xml_diff>